<commit_message>
Recursos con corrección de estilo
</commit_message>
<xml_diff>
--- a/fuentes/contenidos/grado08/guion07/CN_08_07_CO_REC100.docx
+++ b/fuentes/contenidos/grado08/guion07/CN_08_07_CO_REC100.docx
@@ -4,16 +4,17 @@
   <w:body>
     <w:p>
       <w:pPr>
+        <w:spacing w:line="360" w:lineRule="auto"/>
         <w:jc w:val="center"/>
         <w:rPr>
-          <w:rFonts w:ascii="Arial" w:hAnsi="Arial"/>
+          <w:rFonts w:ascii="Arial" w:hAnsi="Arial" w:cs="Arial"/>
           <w:b/>
           <w:lang w:val="es-ES_tradnl"/>
         </w:rPr>
       </w:pPr>
       <w:r>
         <w:rPr>
-          <w:rFonts w:asciiTheme="majorHAnsi" w:hAnsiTheme="majorHAnsi"/>
+          <w:rFonts w:ascii="Arial" w:hAnsi="Arial" w:cs="Arial"/>
           <w:b/>
           <w:lang w:val="es-ES_tradnl"/>
         </w:rPr>
@@ -22,46 +23,40 @@
     </w:p>
     <w:p>
       <w:pPr>
-        <w:rPr>
-          <w:rFonts w:ascii="Arial" w:hAnsi="Arial"/>
-          <w:lang w:val="es-ES_tradnl"/>
-        </w:rPr>
-      </w:pPr>
-    </w:p>
-    <w:p>
-      <w:pPr>
-        <w:rPr>
-          <w:rFonts w:ascii="Arial" w:hAnsi="Arial"/>
-          <w:sz w:val="18"/>
-          <w:szCs w:val="18"/>
-          <w:lang w:val="es-ES_tradnl"/>
-        </w:rPr>
-      </w:pPr>
-      <w:r>
-        <w:rPr>
-          <w:rFonts w:ascii="Arial" w:hAnsi="Arial"/>
+        <w:spacing w:line="360" w:lineRule="auto"/>
+        <w:rPr>
+          <w:rFonts w:ascii="Arial" w:hAnsi="Arial" w:cs="Arial"/>
+          <w:lang w:val="es-ES_tradnl"/>
+        </w:rPr>
+      </w:pPr>
+    </w:p>
+    <w:p>
+      <w:pPr>
+        <w:spacing w:line="360" w:lineRule="auto"/>
+        <w:rPr>
+          <w:rFonts w:ascii="Arial" w:hAnsi="Arial" w:cs="Arial"/>
+          <w:lang w:val="es-ES_tradnl"/>
+        </w:rPr>
+      </w:pPr>
+      <w:r>
+        <w:rPr>
+          <w:rFonts w:ascii="Arial" w:hAnsi="Arial" w:cs="Arial"/>
           <w:b/>
           <w:color w:val="FF0000"/>
-          <w:sz w:val="18"/>
-          <w:szCs w:val="18"/>
           <w:lang w:val="es-ES_tradnl"/>
         </w:rPr>
         <w:t>*</w:t>
       </w:r>
       <w:r>
         <w:rPr>
-          <w:rFonts w:ascii="Arial" w:hAnsi="Arial"/>
-          <w:sz w:val="18"/>
-          <w:szCs w:val="18"/>
+          <w:rFonts w:ascii="Arial" w:hAnsi="Arial" w:cs="Arial"/>
           <w:lang w:val="es-ES_tradnl"/>
         </w:rPr>
         <w:t xml:space="preserve"> </w:t>
       </w:r>
       <w:r>
         <w:rPr>
-          <w:rFonts w:ascii="Arial" w:hAnsi="Arial"/>
-          <w:sz w:val="18"/>
-          <w:szCs w:val="18"/>
+          <w:rFonts w:ascii="Arial" w:hAnsi="Arial" w:cs="Arial"/>
           <w:highlight w:val="green"/>
           <w:lang w:val="es-ES_tradnl"/>
         </w:rPr>
@@ -70,18 +65,15 @@
     </w:p>
     <w:p>
       <w:pPr>
-        <w:rPr>
-          <w:rFonts w:ascii="Arial" w:hAnsi="Arial"/>
-          <w:sz w:val="18"/>
-          <w:szCs w:val="18"/>
-          <w:lang w:val="es-ES_tradnl"/>
-        </w:rPr>
-      </w:pPr>
-      <w:r>
-        <w:rPr>
-          <w:rFonts w:ascii="Arial" w:hAnsi="Arial"/>
-          <w:sz w:val="18"/>
-          <w:szCs w:val="18"/>
+        <w:spacing w:line="360" w:lineRule="auto"/>
+        <w:rPr>
+          <w:rFonts w:ascii="Arial" w:hAnsi="Arial" w:cs="Arial"/>
+          <w:lang w:val="es-ES_tradnl"/>
+        </w:rPr>
+      </w:pPr>
+      <w:r>
+        <w:rPr>
+          <w:rFonts w:ascii="Arial" w:hAnsi="Arial" w:cs="Arial"/>
           <w:lang w:val="es-ES_tradnl"/>
         </w:rPr>
         <w:t>CN_08_07_CO</w:t>
@@ -89,30 +81,26 @@
     </w:p>
     <w:p>
       <w:pPr>
-        <w:rPr>
-          <w:rFonts w:ascii="Arial" w:hAnsi="Arial"/>
-          <w:sz w:val="18"/>
-          <w:szCs w:val="18"/>
-          <w:lang w:val="es-ES_tradnl"/>
-        </w:rPr>
-      </w:pPr>
-    </w:p>
-    <w:p>
-      <w:pPr>
-        <w:rPr>
-          <w:rFonts w:ascii="Arial" w:hAnsi="Arial"/>
+        <w:spacing w:line="360" w:lineRule="auto"/>
+        <w:rPr>
+          <w:rFonts w:ascii="Arial" w:hAnsi="Arial" w:cs="Arial"/>
+          <w:lang w:val="es-ES_tradnl"/>
+        </w:rPr>
+      </w:pPr>
+    </w:p>
+    <w:p>
+      <w:pPr>
+        <w:spacing w:line="360" w:lineRule="auto"/>
+        <w:rPr>
+          <w:rFonts w:ascii="Arial" w:hAnsi="Arial" w:cs="Arial"/>
           <w:b/>
-          <w:sz w:val="18"/>
-          <w:szCs w:val="18"/>
-          <w:lang w:val="es-ES_tradnl"/>
-        </w:rPr>
-      </w:pPr>
-      <w:r>
-        <w:rPr>
-          <w:rFonts w:ascii="Arial" w:hAnsi="Arial"/>
+          <w:lang w:val="es-ES_tradnl"/>
+        </w:rPr>
+      </w:pPr>
+      <w:r>
+        <w:rPr>
+          <w:rFonts w:ascii="Arial" w:hAnsi="Arial" w:cs="Arial"/>
           <w:b/>
-          <w:sz w:val="18"/>
-          <w:szCs w:val="18"/>
           <w:lang w:val="es-ES_tradnl"/>
         </w:rPr>
         <w:t>DATOS DEL RECURSO</w:t>
@@ -120,109 +108,74 @@
     </w:p>
     <w:p>
       <w:pPr>
-        <w:rPr>
-          <w:rFonts w:ascii="Arial" w:hAnsi="Arial" w:cs="Arial"/>
-          <w:sz w:val="18"/>
-          <w:szCs w:val="18"/>
-          <w:lang w:val="es-ES_tradnl"/>
-        </w:rPr>
-      </w:pPr>
-    </w:p>
-    <w:p>
-      <w:pPr>
-        <w:rPr>
-          <w:rFonts w:ascii="Arial" w:hAnsi="Arial"/>
-          <w:sz w:val="18"/>
-          <w:szCs w:val="18"/>
-          <w:lang w:val="es-ES_tradnl"/>
-        </w:rPr>
-      </w:pPr>
-      <w:r>
-        <w:rPr>
-          <w:rFonts w:ascii="Arial" w:hAnsi="Arial"/>
+        <w:spacing w:line="360" w:lineRule="auto"/>
+        <w:rPr>
+          <w:rFonts w:ascii="Arial" w:hAnsi="Arial" w:cs="Arial"/>
+          <w:lang w:val="es-ES_tradnl"/>
+        </w:rPr>
+      </w:pPr>
+    </w:p>
+    <w:p>
+      <w:pPr>
+        <w:spacing w:line="360" w:lineRule="auto"/>
+        <w:rPr>
+          <w:rFonts w:ascii="Arial" w:hAnsi="Arial" w:cs="Arial"/>
+          <w:lang w:val="es-ES_tradnl"/>
+        </w:rPr>
+      </w:pPr>
+      <w:r>
+        <w:rPr>
+          <w:rFonts w:ascii="Arial" w:hAnsi="Arial" w:cs="Arial"/>
           <w:b/>
           <w:color w:val="FF0000"/>
-          <w:sz w:val="18"/>
-          <w:szCs w:val="18"/>
           <w:lang w:val="es-ES_tradnl"/>
         </w:rPr>
         <w:t>*</w:t>
       </w:r>
       <w:r>
         <w:rPr>
-          <w:rFonts w:ascii="Arial" w:hAnsi="Arial"/>
-          <w:sz w:val="18"/>
-          <w:szCs w:val="18"/>
+          <w:rFonts w:ascii="Arial" w:hAnsi="Arial" w:cs="Arial"/>
           <w:lang w:val="es-ES_tradnl"/>
         </w:rPr>
         <w:t xml:space="preserve"> </w:t>
       </w:r>
       <w:r>
         <w:rPr>
-          <w:rFonts w:ascii="Arial" w:hAnsi="Arial"/>
-          <w:sz w:val="18"/>
-          <w:szCs w:val="18"/>
+          <w:rFonts w:ascii="Arial" w:hAnsi="Arial" w:cs="Arial"/>
           <w:highlight w:val="green"/>
           <w:lang w:val="es-ES_tradnl"/>
         </w:rPr>
-        <w:t>Título del recurso</w:t>
-      </w:r>
-      <w:r>
-        <w:rPr>
-          <w:rFonts w:ascii="Arial" w:hAnsi="Arial"/>
-          <w:sz w:val="18"/>
-          <w:szCs w:val="18"/>
+        <w:t>Título del recurso (</w:t>
+      </w:r>
+      <w:r>
+        <w:rPr>
+          <w:rFonts w:ascii="Arial" w:hAnsi="Arial" w:cs="Arial"/>
+          <w:b/>
           <w:highlight w:val="green"/>
           <w:lang w:val="es-ES_tradnl"/>
         </w:rPr>
-        <w:t xml:space="preserve"> </w:t>
-      </w:r>
-      <w:r>
-        <w:rPr>
-          <w:rFonts w:ascii="Arial" w:hAnsi="Arial"/>
-          <w:sz w:val="18"/>
-          <w:szCs w:val="18"/>
+        <w:t>65</w:t>
+      </w:r>
+      <w:r>
+        <w:rPr>
+          <w:rFonts w:ascii="Arial" w:hAnsi="Arial" w:cs="Arial"/>
           <w:highlight w:val="green"/>
           <w:lang w:val="es-ES_tradnl"/>
         </w:rPr>
-        <w:t>(</w:t>
-      </w:r>
-      <w:r>
-        <w:rPr>
-          <w:rFonts w:ascii="Arial" w:hAnsi="Arial"/>
-          <w:b/>
-          <w:sz w:val="18"/>
-          <w:szCs w:val="18"/>
-          <w:highlight w:val="green"/>
-          <w:lang w:val="es-ES_tradnl"/>
-        </w:rPr>
-        <w:t>65</w:t>
-      </w:r>
-      <w:r>
-        <w:rPr>
-          <w:rFonts w:ascii="Arial" w:hAnsi="Arial"/>
-          <w:sz w:val="18"/>
-          <w:szCs w:val="18"/>
-          <w:highlight w:val="green"/>
-          <w:lang w:val="es-ES_tradnl"/>
-        </w:rPr>
         <w:t xml:space="preserve"> caracteres máx.)</w:t>
       </w:r>
     </w:p>
     <w:p>
       <w:pPr>
-        <w:rPr>
-          <w:rFonts w:ascii="Arial" w:hAnsi="Arial" w:cs="Arial"/>
-          <w:sz w:val="18"/>
-          <w:szCs w:val="18"/>
-          <w:lang w:val="es-ES_tradnl"/>
-        </w:rPr>
-      </w:pPr>
-      <w:r>
-        <w:rPr>
-          <w:rFonts w:ascii="Arial" w:hAnsi="Arial" w:cs="Arial"/>
-          <w:sz w:val="18"/>
-          <w:szCs w:val="18"/>
+        <w:spacing w:line="360" w:lineRule="auto"/>
+        <w:rPr>
+          <w:rFonts w:ascii="Arial" w:hAnsi="Arial" w:cs="Arial"/>
+          <w:lang w:val="es-ES_tradnl"/>
+        </w:rPr>
+      </w:pPr>
+      <w:r>
+        <w:rPr>
+          <w:rFonts w:ascii="Arial" w:hAnsi="Arial" w:cs="Arial"/>
           <w:lang w:val="es-ES_tradnl"/>
         </w:rPr>
         <w:t>Refuerza tu aprendizaje:</w:t>
@@ -230,8 +183,6 @@
       <w:r>
         <w:rPr>
           <w:rFonts w:ascii="Arial" w:hAnsi="Arial" w:cs="Arial"/>
-          <w:sz w:val="18"/>
-          <w:szCs w:val="18"/>
           <w:lang w:val="es-ES_tradnl"/>
         </w:rPr>
         <w:t xml:space="preserve"> l</w:t>
@@ -239,8 +190,6 @@
       <w:r>
         <w:rPr>
           <w:rFonts w:ascii="Arial" w:hAnsi="Arial" w:cs="Arial"/>
-          <w:sz w:val="18"/>
-          <w:szCs w:val="18"/>
           <w:lang w:val="es-ES_tradnl"/>
         </w:rPr>
         <w:t>os t</w:t>
@@ -248,8 +197,6 @@
       <w:r>
         <w:rPr>
           <w:rFonts w:ascii="Arial" w:hAnsi="Arial" w:cs="Arial"/>
-          <w:sz w:val="18"/>
-          <w:szCs w:val="18"/>
           <w:lang w:val="es-ES_tradnl"/>
         </w:rPr>
         <w:t>ipos de herencia</w:t>
@@ -257,48 +204,40 @@
     </w:p>
     <w:p>
       <w:pPr>
-        <w:rPr>
-          <w:rFonts w:ascii="Arial" w:hAnsi="Arial" w:cs="Arial"/>
-          <w:sz w:val="18"/>
-          <w:szCs w:val="18"/>
-          <w:lang w:val="es-ES_tradnl"/>
-        </w:rPr>
-      </w:pPr>
-    </w:p>
-    <w:p>
-      <w:pPr>
-        <w:rPr>
-          <w:rFonts w:ascii="Arial" w:hAnsi="Arial"/>
-          <w:sz w:val="18"/>
-          <w:szCs w:val="18"/>
-          <w:lang w:val="es-ES_tradnl"/>
-        </w:rPr>
-      </w:pPr>
-      <w:r>
-        <w:rPr>
-          <w:rFonts w:ascii="Arial" w:hAnsi="Arial"/>
+        <w:spacing w:line="360" w:lineRule="auto"/>
+        <w:rPr>
+          <w:rFonts w:ascii="Arial" w:hAnsi="Arial" w:cs="Arial"/>
+          <w:lang w:val="es-ES_tradnl"/>
+        </w:rPr>
+      </w:pPr>
+    </w:p>
+    <w:p>
+      <w:pPr>
+        <w:spacing w:line="360" w:lineRule="auto"/>
+        <w:rPr>
+          <w:rFonts w:ascii="Arial" w:hAnsi="Arial" w:cs="Arial"/>
+          <w:lang w:val="es-ES_tradnl"/>
+        </w:rPr>
+      </w:pPr>
+      <w:r>
+        <w:rPr>
+          <w:rFonts w:ascii="Arial" w:hAnsi="Arial" w:cs="Arial"/>
           <w:b/>
           <w:color w:val="FF0000"/>
-          <w:sz w:val="18"/>
-          <w:szCs w:val="18"/>
           <w:lang w:val="es-ES_tradnl"/>
         </w:rPr>
         <w:t>*</w:t>
       </w:r>
       <w:r>
         <w:rPr>
-          <w:rFonts w:ascii="Arial" w:hAnsi="Arial"/>
-          <w:sz w:val="18"/>
-          <w:szCs w:val="18"/>
+          <w:rFonts w:ascii="Arial" w:hAnsi="Arial" w:cs="Arial"/>
           <w:lang w:val="es-ES_tradnl"/>
         </w:rPr>
         <w:t xml:space="preserve"> </w:t>
       </w:r>
       <w:r>
         <w:rPr>
-          <w:rFonts w:ascii="Arial" w:hAnsi="Arial"/>
-          <w:sz w:val="18"/>
-          <w:szCs w:val="18"/>
+          <w:rFonts w:ascii="Arial" w:hAnsi="Arial" w:cs="Arial"/>
           <w:highlight w:val="green"/>
           <w:lang w:val="es-ES_tradnl"/>
         </w:rPr>
@@ -307,18 +246,15 @@
     </w:p>
     <w:p>
       <w:pPr>
-        <w:rPr>
-          <w:rFonts w:ascii="Arial" w:hAnsi="Arial" w:cs="Arial"/>
-          <w:sz w:val="18"/>
-          <w:szCs w:val="18"/>
-          <w:lang w:val="es-ES_tradnl"/>
-        </w:rPr>
-      </w:pPr>
-      <w:r>
-        <w:rPr>
-          <w:rFonts w:ascii="Arial" w:hAnsi="Arial" w:cs="Arial"/>
-          <w:sz w:val="18"/>
-          <w:szCs w:val="18"/>
+        <w:spacing w:line="360" w:lineRule="auto"/>
+        <w:rPr>
+          <w:rFonts w:ascii="Arial" w:hAnsi="Arial" w:cs="Arial"/>
+          <w:lang w:val="es-ES_tradnl"/>
+        </w:rPr>
+      </w:pPr>
+      <w:r>
+        <w:rPr>
+          <w:rFonts w:ascii="Arial" w:hAnsi="Arial" w:cs="Arial"/>
           <w:lang w:val="es-ES_tradnl"/>
         </w:rPr>
         <w:t xml:space="preserve">Actividad </w:t>
@@ -326,8 +262,6 @@
       <w:r>
         <w:rPr>
           <w:rFonts w:ascii="Arial" w:hAnsi="Arial" w:cs="Arial"/>
-          <w:sz w:val="18"/>
-          <w:szCs w:val="18"/>
           <w:lang w:val="es-ES_tradnl"/>
         </w:rPr>
         <w:t xml:space="preserve">que permite afianzar los conocimientos acerca de </w:t>
@@ -335,57 +269,47 @@
       <w:r>
         <w:rPr>
           <w:rFonts w:ascii="Arial" w:hAnsi="Arial" w:cs="Arial"/>
-          <w:sz w:val="18"/>
-          <w:szCs w:val="18"/>
-          <w:lang w:val="es-ES_tradnl"/>
-        </w:rPr>
-        <w:t>los diferentes tipos de herencia.</w:t>
-      </w:r>
-    </w:p>
-    <w:p>
-      <w:pPr>
-        <w:rPr>
-          <w:rFonts w:ascii="Arial" w:hAnsi="Arial" w:cs="Arial"/>
-          <w:sz w:val="18"/>
-          <w:szCs w:val="18"/>
-          <w:lang w:val="es-ES_tradnl"/>
-        </w:rPr>
-      </w:pPr>
-    </w:p>
-    <w:p>
-      <w:pPr>
-        <w:rPr>
-          <w:rFonts w:ascii="Arial" w:hAnsi="Arial"/>
-          <w:sz w:val="18"/>
-          <w:szCs w:val="18"/>
-          <w:lang w:val="es-ES_tradnl"/>
-        </w:rPr>
-      </w:pPr>
-      <w:r>
-        <w:rPr>
-          <w:rFonts w:ascii="Arial" w:hAnsi="Arial"/>
+          <w:lang w:val="es-ES_tradnl"/>
+        </w:rPr>
+        <w:t>los diferentes tipos de herencia</w:t>
+      </w:r>
+    </w:p>
+    <w:p>
+      <w:pPr>
+        <w:spacing w:line="360" w:lineRule="auto"/>
+        <w:rPr>
+          <w:rFonts w:ascii="Arial" w:hAnsi="Arial" w:cs="Arial"/>
+          <w:lang w:val="es-ES_tradnl"/>
+        </w:rPr>
+      </w:pPr>
+    </w:p>
+    <w:p>
+      <w:pPr>
+        <w:spacing w:line="360" w:lineRule="auto"/>
+        <w:rPr>
+          <w:rFonts w:ascii="Arial" w:hAnsi="Arial" w:cs="Arial"/>
+          <w:lang w:val="es-ES_tradnl"/>
+        </w:rPr>
+      </w:pPr>
+      <w:r>
+        <w:rPr>
+          <w:rFonts w:ascii="Arial" w:hAnsi="Arial" w:cs="Arial"/>
           <w:b/>
           <w:color w:val="FF0000"/>
-          <w:sz w:val="18"/>
-          <w:szCs w:val="18"/>
           <w:lang w:val="es-ES_tradnl"/>
         </w:rPr>
         <w:t>*</w:t>
       </w:r>
       <w:r>
         <w:rPr>
-          <w:rFonts w:ascii="Arial" w:hAnsi="Arial"/>
-          <w:sz w:val="18"/>
-          <w:szCs w:val="18"/>
+          <w:rFonts w:ascii="Arial" w:hAnsi="Arial" w:cs="Arial"/>
           <w:lang w:val="es-ES_tradnl"/>
         </w:rPr>
         <w:t xml:space="preserve"> </w:t>
       </w:r>
       <w:r>
         <w:rPr>
-          <w:rFonts w:ascii="Arial" w:hAnsi="Arial"/>
-          <w:sz w:val="18"/>
-          <w:szCs w:val="18"/>
+          <w:rFonts w:ascii="Arial" w:hAnsi="Arial" w:cs="Arial"/>
           <w:highlight w:val="green"/>
           <w:lang w:val="es-ES_tradnl"/>
         </w:rPr>
@@ -394,10 +318,9 @@
     </w:p>
     <w:p>
       <w:pPr>
-        <w:rPr>
-          <w:rFonts w:ascii="Arial" w:hAnsi="Arial" w:cs="Arial"/>
-          <w:sz w:val="18"/>
-          <w:szCs w:val="18"/>
+        <w:spacing w:line="360" w:lineRule="auto"/>
+        <w:rPr>
+          <w:rFonts w:ascii="Arial" w:hAnsi="Arial" w:cs="Arial"/>
           <w:lang w:val="es-ES_tradnl"/>
         </w:rPr>
       </w:pPr>
@@ -405,8 +328,6 @@
       <w:r>
         <w:rPr>
           <w:rFonts w:ascii="Arial" w:hAnsi="Arial" w:cs="Arial"/>
-          <w:sz w:val="18"/>
-          <w:szCs w:val="18"/>
           <w:lang w:val="es-ES_tradnl"/>
         </w:rPr>
         <w:t>Autosoma</w:t>
@@ -415,8 +336,6 @@
       <w:r>
         <w:rPr>
           <w:rFonts w:ascii="Arial" w:hAnsi="Arial" w:cs="Arial"/>
-          <w:sz w:val="18"/>
-          <w:szCs w:val="18"/>
           <w:lang w:val="es-ES_tradnl"/>
         </w:rPr>
         <w:t>,dominante,recesivo,genes</w:t>
@@ -426,8 +345,6 @@
       <w:r>
         <w:rPr>
           <w:rFonts w:ascii="Arial" w:hAnsi="Arial" w:cs="Arial"/>
-          <w:sz w:val="18"/>
-          <w:szCs w:val="18"/>
           <w:lang w:val="es-ES_tradnl"/>
         </w:rPr>
         <w:t xml:space="preserve"> </w:t>
@@ -436,8 +353,6 @@
       <w:r>
         <w:rPr>
           <w:rFonts w:ascii="Arial" w:hAnsi="Arial" w:cs="Arial"/>
-          <w:sz w:val="18"/>
-          <w:szCs w:val="18"/>
           <w:lang w:val="es-ES_tradnl"/>
         </w:rPr>
         <w:t>ligados,poligenes,</w:t>
@@ -445,68 +360,49 @@
       <w:r>
         <w:rPr>
           <w:rFonts w:ascii="Arial" w:hAnsi="Arial" w:cs="Arial"/>
-          <w:sz w:val="18"/>
-          <w:szCs w:val="18"/>
           <w:lang w:val="es-ES_tradnl"/>
         </w:rPr>
         <w:t>mitocondria</w:t>
       </w:r>
       <w:proofErr w:type="spellEnd"/>
-      <w:r>
-        <w:rPr>
-          <w:rFonts w:ascii="Arial" w:hAnsi="Arial" w:cs="Arial"/>
-          <w:sz w:val="18"/>
-          <w:szCs w:val="18"/>
-          <w:lang w:val="es-ES_tradnl"/>
-        </w:rPr>
-        <w:t>.</w:t>
-      </w:r>
-    </w:p>
-    <w:p>
-      <w:pPr>
-        <w:rPr>
-          <w:rFonts w:ascii="Arial" w:hAnsi="Arial" w:cs="Arial"/>
-          <w:sz w:val="18"/>
-          <w:szCs w:val="18"/>
-          <w:lang w:val="es-ES_tradnl"/>
-        </w:rPr>
-      </w:pPr>
-    </w:p>
-    <w:p>
-      <w:pPr>
-        <w:rPr>
-          <w:rFonts w:ascii="Arial" w:hAnsi="Arial"/>
-          <w:sz w:val="18"/>
-          <w:szCs w:val="18"/>
-          <w:lang w:val="es-ES_tradnl"/>
-        </w:rPr>
-      </w:pPr>
-      <w:r>
-        <w:rPr>
-          <w:rFonts w:ascii="Arial" w:hAnsi="Arial"/>
+    </w:p>
+    <w:p>
+      <w:pPr>
+        <w:spacing w:line="360" w:lineRule="auto"/>
+        <w:rPr>
+          <w:rFonts w:ascii="Arial" w:hAnsi="Arial" w:cs="Arial"/>
+          <w:lang w:val="es-ES_tradnl"/>
+        </w:rPr>
+      </w:pPr>
+    </w:p>
+    <w:p>
+      <w:pPr>
+        <w:spacing w:line="360" w:lineRule="auto"/>
+        <w:rPr>
+          <w:rFonts w:ascii="Arial" w:hAnsi="Arial" w:cs="Arial"/>
+          <w:lang w:val="es-ES_tradnl"/>
+        </w:rPr>
+      </w:pPr>
+      <w:r>
+        <w:rPr>
+          <w:rFonts w:ascii="Arial" w:hAnsi="Arial" w:cs="Arial"/>
           <w:b/>
           <w:color w:val="FF0000"/>
-          <w:sz w:val="18"/>
-          <w:szCs w:val="18"/>
           <w:lang w:val="es-ES_tradnl"/>
         </w:rPr>
         <w:t>*</w:t>
       </w:r>
       <w:r>
         <w:rPr>
-          <w:rFonts w:ascii="Arial" w:hAnsi="Arial"/>
+          <w:rFonts w:ascii="Arial" w:hAnsi="Arial" w:cs="Arial"/>
           <w:color w:val="FF0000"/>
-          <w:sz w:val="18"/>
-          <w:szCs w:val="18"/>
           <w:lang w:val="es-ES_tradnl"/>
         </w:rPr>
         <w:t xml:space="preserve"> </w:t>
       </w:r>
       <w:r>
         <w:rPr>
-          <w:rFonts w:ascii="Arial" w:hAnsi="Arial"/>
-          <w:sz w:val="18"/>
-          <w:szCs w:val="18"/>
+          <w:rFonts w:ascii="Arial" w:hAnsi="Arial" w:cs="Arial"/>
           <w:highlight w:val="green"/>
           <w:lang w:val="es-ES_tradnl"/>
         </w:rPr>
@@ -515,18 +411,15 @@
     </w:p>
     <w:p>
       <w:pPr>
-        <w:rPr>
-          <w:rFonts w:ascii="Arial" w:hAnsi="Arial" w:cs="Arial"/>
-          <w:sz w:val="18"/>
-          <w:szCs w:val="18"/>
-          <w:lang w:val="es-ES_tradnl"/>
-        </w:rPr>
-      </w:pPr>
-      <w:r>
-        <w:rPr>
-          <w:rFonts w:ascii="Arial" w:hAnsi="Arial" w:cs="Arial"/>
-          <w:sz w:val="18"/>
-          <w:szCs w:val="18"/>
+        <w:spacing w:line="360" w:lineRule="auto"/>
+        <w:rPr>
+          <w:rFonts w:ascii="Arial" w:hAnsi="Arial" w:cs="Arial"/>
+          <w:lang w:val="es-ES_tradnl"/>
+        </w:rPr>
+      </w:pPr>
+      <w:r>
+        <w:rPr>
+          <w:rFonts w:ascii="Arial" w:hAnsi="Arial" w:cs="Arial"/>
           <w:lang w:val="es-ES_tradnl"/>
         </w:rPr>
         <w:t>15</w:t>
@@ -534,49 +427,41 @@
     </w:p>
     <w:p>
       <w:pPr>
-        <w:rPr>
-          <w:rFonts w:ascii="Arial" w:hAnsi="Arial" w:cs="Arial"/>
-          <w:sz w:val="18"/>
-          <w:szCs w:val="18"/>
-          <w:lang w:val="es-ES_tradnl"/>
-        </w:rPr>
-      </w:pPr>
-    </w:p>
-    <w:p>
-      <w:pPr>
-        <w:rPr>
-          <w:rFonts w:ascii="Arial" w:hAnsi="Arial"/>
-          <w:sz w:val="18"/>
-          <w:szCs w:val="18"/>
-          <w:lang w:val="es-ES_tradnl"/>
-        </w:rPr>
-      </w:pPr>
-      <w:r>
-        <w:rPr>
-          <w:rFonts w:ascii="Arial" w:hAnsi="Arial"/>
+        <w:spacing w:line="360" w:lineRule="auto"/>
+        <w:rPr>
+          <w:rFonts w:ascii="Arial" w:hAnsi="Arial" w:cs="Arial"/>
+          <w:lang w:val="es-ES_tradnl"/>
+        </w:rPr>
+      </w:pPr>
+    </w:p>
+    <w:p>
+      <w:pPr>
+        <w:spacing w:line="360" w:lineRule="auto"/>
+        <w:rPr>
+          <w:rFonts w:ascii="Arial" w:hAnsi="Arial" w:cs="Arial"/>
+          <w:lang w:val="es-ES_tradnl"/>
+        </w:rPr>
+      </w:pPr>
+      <w:r>
+        <w:rPr>
+          <w:rFonts w:ascii="Arial" w:hAnsi="Arial" w:cs="Arial"/>
           <w:b/>
           <w:color w:val="FF0000"/>
-          <w:sz w:val="18"/>
-          <w:szCs w:val="18"/>
           <w:lang w:val="es-ES_tradnl"/>
         </w:rPr>
         <w:t>*</w:t>
       </w:r>
       <w:r>
         <w:rPr>
-          <w:rFonts w:ascii="Arial" w:hAnsi="Arial"/>
+          <w:rFonts w:ascii="Arial" w:hAnsi="Arial" w:cs="Arial"/>
           <w:color w:val="FF0000"/>
-          <w:sz w:val="18"/>
-          <w:szCs w:val="18"/>
           <w:lang w:val="es-ES_tradnl"/>
         </w:rPr>
         <w:t xml:space="preserve"> </w:t>
       </w:r>
       <w:r>
         <w:rPr>
-          <w:rFonts w:ascii="Arial" w:hAnsi="Arial"/>
-          <w:sz w:val="18"/>
-          <w:szCs w:val="18"/>
+          <w:rFonts w:ascii="Arial" w:hAnsi="Arial" w:cs="Arial"/>
           <w:highlight w:val="green"/>
           <w:lang w:val="es-ES_tradnl"/>
         </w:rPr>
@@ -591,14 +476,14 @@
         <w:tblLook w:val="04A0" w:firstRow="1" w:lastRow="0" w:firstColumn="1" w:lastColumn="0" w:noHBand="0" w:noVBand="1"/>
       </w:tblPr>
       <w:tblGrid>
-        <w:gridCol w:w="1248"/>
-        <w:gridCol w:w="404"/>
-        <w:gridCol w:w="1289"/>
-        <w:gridCol w:w="367"/>
-        <w:gridCol w:w="2504"/>
-        <w:gridCol w:w="425"/>
-        <w:gridCol w:w="2268"/>
-        <w:gridCol w:w="425"/>
+        <w:gridCol w:w="1377"/>
+        <w:gridCol w:w="381"/>
+        <w:gridCol w:w="1457"/>
+        <w:gridCol w:w="377"/>
+        <w:gridCol w:w="2370"/>
+        <w:gridCol w:w="401"/>
+        <w:gridCol w:w="2166"/>
+        <w:gridCol w:w="401"/>
       </w:tblGrid>
       <w:tr>
         <w:tc>
@@ -607,18 +492,15 @@
           </w:tcPr>
           <w:p>
             <w:pPr>
-              <w:rPr>
-                <w:rFonts w:ascii="Arial" w:hAnsi="Arial"/>
-                <w:sz w:val="16"/>
-                <w:szCs w:val="16"/>
-                <w:lang w:val="es-ES_tradnl"/>
-              </w:rPr>
-            </w:pPr>
-            <w:r>
-              <w:rPr>
-                <w:rFonts w:ascii="Arial" w:hAnsi="Arial"/>
-                <w:sz w:val="16"/>
-                <w:szCs w:val="16"/>
+              <w:spacing w:line="360" w:lineRule="auto"/>
+              <w:rPr>
+                <w:rFonts w:ascii="Arial" w:hAnsi="Arial" w:cs="Arial"/>
+                <w:lang w:val="es-ES_tradnl"/>
+              </w:rPr>
+            </w:pPr>
+            <w:r>
+              <w:rPr>
+                <w:rFonts w:ascii="Arial" w:hAnsi="Arial" w:cs="Arial"/>
                 <w:lang w:val="es-ES_tradnl"/>
               </w:rPr>
               <w:t>Exposición</w:t>
@@ -631,10 +513,9 @@
           </w:tcPr>
           <w:p>
             <w:pPr>
-              <w:rPr>
-                <w:rFonts w:ascii="Arial" w:hAnsi="Arial"/>
-                <w:sz w:val="16"/>
-                <w:szCs w:val="16"/>
+              <w:spacing w:line="360" w:lineRule="auto"/>
+              <w:rPr>
+                <w:rFonts w:ascii="Arial" w:hAnsi="Arial" w:cs="Arial"/>
                 <w:lang w:val="es-ES_tradnl"/>
               </w:rPr>
             </w:pPr>
@@ -646,18 +527,15 @@
           </w:tcPr>
           <w:p>
             <w:pPr>
-              <w:rPr>
-                <w:rFonts w:ascii="Arial" w:hAnsi="Arial"/>
-                <w:sz w:val="16"/>
-                <w:szCs w:val="16"/>
-                <w:lang w:val="es-ES_tradnl"/>
-              </w:rPr>
-            </w:pPr>
-            <w:r>
-              <w:rPr>
-                <w:rFonts w:ascii="Arial" w:hAnsi="Arial"/>
-                <w:sz w:val="16"/>
-                <w:szCs w:val="16"/>
+              <w:spacing w:line="360" w:lineRule="auto"/>
+              <w:rPr>
+                <w:rFonts w:ascii="Arial" w:hAnsi="Arial" w:cs="Arial"/>
+                <w:lang w:val="es-ES_tradnl"/>
+              </w:rPr>
+            </w:pPr>
+            <w:r>
+              <w:rPr>
+                <w:rFonts w:ascii="Arial" w:hAnsi="Arial" w:cs="Arial"/>
                 <w:lang w:val="es-ES_tradnl"/>
               </w:rPr>
               <w:t>Ejercitación</w:t>
@@ -670,18 +548,15 @@
           </w:tcPr>
           <w:p>
             <w:pPr>
-              <w:rPr>
-                <w:rFonts w:ascii="Arial" w:hAnsi="Arial"/>
-                <w:sz w:val="16"/>
-                <w:szCs w:val="16"/>
-                <w:lang w:val="es-ES_tradnl"/>
-              </w:rPr>
-            </w:pPr>
-            <w:r>
-              <w:rPr>
-                <w:rFonts w:ascii="Arial" w:hAnsi="Arial"/>
-                <w:sz w:val="16"/>
-                <w:szCs w:val="16"/>
+              <w:spacing w:line="360" w:lineRule="auto"/>
+              <w:rPr>
+                <w:rFonts w:ascii="Arial" w:hAnsi="Arial" w:cs="Arial"/>
+                <w:lang w:val="es-ES_tradnl"/>
+              </w:rPr>
+            </w:pPr>
+            <w:r>
+              <w:rPr>
+                <w:rFonts w:ascii="Arial" w:hAnsi="Arial" w:cs="Arial"/>
                 <w:lang w:val="es-ES_tradnl"/>
               </w:rPr>
               <w:t>X</w:t>
@@ -694,18 +569,15 @@
           </w:tcPr>
           <w:p>
             <w:pPr>
-              <w:rPr>
-                <w:rFonts w:ascii="Arial" w:hAnsi="Arial"/>
-                <w:sz w:val="16"/>
-                <w:szCs w:val="16"/>
-                <w:lang w:val="es-ES_tradnl"/>
-              </w:rPr>
-            </w:pPr>
-            <w:r>
-              <w:rPr>
-                <w:rFonts w:ascii="Arial" w:hAnsi="Arial"/>
-                <w:sz w:val="16"/>
-                <w:szCs w:val="16"/>
+              <w:spacing w:line="360" w:lineRule="auto"/>
+              <w:rPr>
+                <w:rFonts w:ascii="Arial" w:hAnsi="Arial" w:cs="Arial"/>
+                <w:lang w:val="es-ES_tradnl"/>
+              </w:rPr>
+            </w:pPr>
+            <w:r>
+              <w:rPr>
+                <w:rFonts w:ascii="Arial" w:hAnsi="Arial" w:cs="Arial"/>
                 <w:lang w:val="es-ES_tradnl"/>
               </w:rPr>
               <w:t>Preguntas con respuesta libre</w:t>
@@ -718,10 +590,9 @@
           </w:tcPr>
           <w:p>
             <w:pPr>
-              <w:rPr>
-                <w:rFonts w:ascii="Arial" w:hAnsi="Arial"/>
-                <w:sz w:val="16"/>
-                <w:szCs w:val="16"/>
+              <w:spacing w:line="360" w:lineRule="auto"/>
+              <w:rPr>
+                <w:rFonts w:ascii="Arial" w:hAnsi="Arial" w:cs="Arial"/>
                 <w:lang w:val="es-ES_tradnl"/>
               </w:rPr>
             </w:pPr>
@@ -733,18 +604,15 @@
           </w:tcPr>
           <w:p>
             <w:pPr>
-              <w:rPr>
-                <w:rFonts w:ascii="Arial" w:hAnsi="Arial"/>
-                <w:sz w:val="16"/>
-                <w:szCs w:val="16"/>
-                <w:lang w:val="es-ES_tradnl"/>
-              </w:rPr>
-            </w:pPr>
-            <w:r>
-              <w:rPr>
-                <w:rFonts w:ascii="Arial" w:hAnsi="Arial"/>
-                <w:sz w:val="16"/>
-                <w:szCs w:val="16"/>
+              <w:spacing w:line="360" w:lineRule="auto"/>
+              <w:rPr>
+                <w:rFonts w:ascii="Arial" w:hAnsi="Arial" w:cs="Arial"/>
+                <w:lang w:val="es-ES_tradnl"/>
+              </w:rPr>
+            </w:pPr>
+            <w:r>
+              <w:rPr>
+                <w:rFonts w:ascii="Arial" w:hAnsi="Arial" w:cs="Arial"/>
                 <w:lang w:val="es-ES_tradnl"/>
               </w:rPr>
               <w:t>Juegos</w:t>
@@ -757,10 +625,9 @@
           </w:tcPr>
           <w:p>
             <w:pPr>
-              <w:rPr>
-                <w:rFonts w:ascii="Arial" w:hAnsi="Arial"/>
-                <w:sz w:val="16"/>
-                <w:szCs w:val="16"/>
+              <w:spacing w:line="360" w:lineRule="auto"/>
+              <w:rPr>
+                <w:rFonts w:ascii="Arial" w:hAnsi="Arial" w:cs="Arial"/>
                 <w:lang w:val="es-ES_tradnl"/>
               </w:rPr>
             </w:pPr>
@@ -774,18 +641,15 @@
           </w:tcPr>
           <w:p>
             <w:pPr>
-              <w:rPr>
-                <w:rFonts w:ascii="Arial" w:hAnsi="Arial"/>
-                <w:sz w:val="16"/>
-                <w:szCs w:val="16"/>
-                <w:lang w:val="es-ES_tradnl"/>
-              </w:rPr>
-            </w:pPr>
-            <w:r>
-              <w:rPr>
-                <w:rFonts w:ascii="Arial" w:hAnsi="Arial"/>
-                <w:sz w:val="16"/>
-                <w:szCs w:val="16"/>
+              <w:spacing w:line="360" w:lineRule="auto"/>
+              <w:rPr>
+                <w:rFonts w:ascii="Arial" w:hAnsi="Arial" w:cs="Arial"/>
+                <w:lang w:val="es-ES_tradnl"/>
+              </w:rPr>
+            </w:pPr>
+            <w:r>
+              <w:rPr>
+                <w:rFonts w:ascii="Arial" w:hAnsi="Arial" w:cs="Arial"/>
                 <w:lang w:val="es-ES_tradnl"/>
               </w:rPr>
               <w:t>Estudio</w:t>
@@ -798,10 +662,9 @@
           </w:tcPr>
           <w:p>
             <w:pPr>
-              <w:rPr>
-                <w:rFonts w:ascii="Arial" w:hAnsi="Arial"/>
-                <w:sz w:val="16"/>
-                <w:szCs w:val="16"/>
+              <w:spacing w:line="360" w:lineRule="auto"/>
+              <w:rPr>
+                <w:rFonts w:ascii="Arial" w:hAnsi="Arial" w:cs="Arial"/>
                 <w:lang w:val="es-ES_tradnl"/>
               </w:rPr>
             </w:pPr>
@@ -813,18 +676,15 @@
           </w:tcPr>
           <w:p>
             <w:pPr>
-              <w:rPr>
-                <w:rFonts w:ascii="Arial" w:hAnsi="Arial"/>
-                <w:sz w:val="16"/>
-                <w:szCs w:val="16"/>
-                <w:lang w:val="es-ES_tradnl"/>
-              </w:rPr>
-            </w:pPr>
-            <w:r>
-              <w:rPr>
-                <w:rFonts w:ascii="Arial" w:hAnsi="Arial"/>
-                <w:sz w:val="16"/>
-                <w:szCs w:val="16"/>
+              <w:spacing w:line="360" w:lineRule="auto"/>
+              <w:rPr>
+                <w:rFonts w:ascii="Arial" w:hAnsi="Arial" w:cs="Arial"/>
+                <w:lang w:val="es-ES_tradnl"/>
+              </w:rPr>
+            </w:pPr>
+            <w:r>
+              <w:rPr>
+                <w:rFonts w:ascii="Arial" w:hAnsi="Arial" w:cs="Arial"/>
                 <w:lang w:val="es-ES_tradnl"/>
               </w:rPr>
               <w:t>Proyecto</w:t>
@@ -837,10 +697,9 @@
           </w:tcPr>
           <w:p>
             <w:pPr>
-              <w:rPr>
-                <w:rFonts w:ascii="Arial" w:hAnsi="Arial"/>
-                <w:sz w:val="16"/>
-                <w:szCs w:val="16"/>
+              <w:spacing w:line="360" w:lineRule="auto"/>
+              <w:rPr>
+                <w:rFonts w:ascii="Arial" w:hAnsi="Arial" w:cs="Arial"/>
                 <w:lang w:val="es-ES_tradnl"/>
               </w:rPr>
             </w:pPr>
@@ -852,18 +711,15 @@
           </w:tcPr>
           <w:p>
             <w:pPr>
-              <w:rPr>
-                <w:rFonts w:ascii="Arial" w:hAnsi="Arial"/>
-                <w:sz w:val="16"/>
-                <w:szCs w:val="16"/>
-                <w:lang w:val="es-ES_tradnl"/>
-              </w:rPr>
-            </w:pPr>
-            <w:r>
-              <w:rPr>
-                <w:rFonts w:ascii="Arial" w:hAnsi="Arial"/>
-                <w:sz w:val="16"/>
-                <w:szCs w:val="16"/>
+              <w:spacing w:line="360" w:lineRule="auto"/>
+              <w:rPr>
+                <w:rFonts w:ascii="Arial" w:hAnsi="Arial" w:cs="Arial"/>
+                <w:lang w:val="es-ES_tradnl"/>
+              </w:rPr>
+            </w:pPr>
+            <w:r>
+              <w:rPr>
+                <w:rFonts w:ascii="Arial" w:hAnsi="Arial" w:cs="Arial"/>
                 <w:lang w:val="es-ES_tradnl"/>
               </w:rPr>
               <w:t>Evaluación</w:t>
@@ -876,10 +732,9 @@
           </w:tcPr>
           <w:p>
             <w:pPr>
-              <w:rPr>
-                <w:rFonts w:ascii="Arial" w:hAnsi="Arial"/>
-                <w:sz w:val="16"/>
-                <w:szCs w:val="16"/>
+              <w:spacing w:line="360" w:lineRule="auto"/>
+              <w:rPr>
+                <w:rFonts w:ascii="Arial" w:hAnsi="Arial" w:cs="Arial"/>
                 <w:lang w:val="es-ES_tradnl"/>
               </w:rPr>
             </w:pPr>
@@ -891,18 +746,15 @@
           </w:tcPr>
           <w:p>
             <w:pPr>
-              <w:rPr>
-                <w:rFonts w:ascii="Arial" w:hAnsi="Arial"/>
-                <w:sz w:val="16"/>
-                <w:szCs w:val="16"/>
-                <w:lang w:val="es-ES_tradnl"/>
-              </w:rPr>
-            </w:pPr>
-            <w:r>
-              <w:rPr>
-                <w:rFonts w:ascii="Arial" w:hAnsi="Arial"/>
-                <w:sz w:val="16"/>
-                <w:szCs w:val="16"/>
+              <w:spacing w:line="360" w:lineRule="auto"/>
+              <w:rPr>
+                <w:rFonts w:ascii="Arial" w:hAnsi="Arial" w:cs="Arial"/>
+                <w:lang w:val="es-ES_tradnl"/>
+              </w:rPr>
+            </w:pPr>
+            <w:r>
+              <w:rPr>
+                <w:rFonts w:ascii="Arial" w:hAnsi="Arial" w:cs="Arial"/>
                 <w:lang w:val="es-ES_tradnl"/>
               </w:rPr>
               <w:t>Generador de actividades</w:t>
@@ -915,10 +767,9 @@
           </w:tcPr>
           <w:p>
             <w:pPr>
-              <w:rPr>
-                <w:rFonts w:ascii="Arial" w:hAnsi="Arial"/>
-                <w:sz w:val="16"/>
-                <w:szCs w:val="16"/>
+              <w:spacing w:line="360" w:lineRule="auto"/>
+              <w:rPr>
+                <w:rFonts w:ascii="Arial" w:hAnsi="Arial" w:cs="Arial"/>
                 <w:lang w:val="es-ES_tradnl"/>
               </w:rPr>
             </w:pPr>
@@ -928,49 +779,41 @@
     </w:tbl>
     <w:p>
       <w:pPr>
-        <w:rPr>
-          <w:rFonts w:ascii="Arial" w:hAnsi="Arial" w:cs="Arial"/>
-          <w:sz w:val="18"/>
-          <w:szCs w:val="18"/>
-          <w:lang w:val="es-ES_tradnl"/>
-        </w:rPr>
-      </w:pPr>
-    </w:p>
-    <w:p>
-      <w:pPr>
-        <w:rPr>
-          <w:rFonts w:ascii="Arial" w:hAnsi="Arial"/>
-          <w:sz w:val="18"/>
-          <w:szCs w:val="18"/>
-          <w:lang w:val="es-ES_tradnl"/>
-        </w:rPr>
-      </w:pPr>
-      <w:r>
-        <w:rPr>
-          <w:rFonts w:ascii="Arial" w:hAnsi="Arial"/>
+        <w:spacing w:line="360" w:lineRule="auto"/>
+        <w:rPr>
+          <w:rFonts w:ascii="Arial" w:hAnsi="Arial" w:cs="Arial"/>
+          <w:lang w:val="es-ES_tradnl"/>
+        </w:rPr>
+      </w:pPr>
+    </w:p>
+    <w:p>
+      <w:pPr>
+        <w:spacing w:line="360" w:lineRule="auto"/>
+        <w:rPr>
+          <w:rFonts w:ascii="Arial" w:hAnsi="Arial" w:cs="Arial"/>
+          <w:lang w:val="es-ES_tradnl"/>
+        </w:rPr>
+      </w:pPr>
+      <w:r>
+        <w:rPr>
+          <w:rFonts w:ascii="Arial" w:hAnsi="Arial" w:cs="Arial"/>
           <w:b/>
           <w:color w:val="FF0000"/>
-          <w:sz w:val="18"/>
-          <w:szCs w:val="18"/>
           <w:lang w:val="es-ES_tradnl"/>
         </w:rPr>
         <w:t>*</w:t>
       </w:r>
       <w:r>
         <w:rPr>
-          <w:rFonts w:ascii="Arial" w:hAnsi="Arial"/>
+          <w:rFonts w:ascii="Arial" w:hAnsi="Arial" w:cs="Arial"/>
           <w:color w:val="FF0000"/>
-          <w:sz w:val="18"/>
-          <w:szCs w:val="18"/>
           <w:lang w:val="es-ES_tradnl"/>
         </w:rPr>
         <w:t xml:space="preserve"> </w:t>
       </w:r>
       <w:r>
         <w:rPr>
-          <w:rFonts w:ascii="Arial" w:hAnsi="Arial"/>
-          <w:sz w:val="18"/>
-          <w:szCs w:val="18"/>
+          <w:rFonts w:ascii="Arial" w:hAnsi="Arial" w:cs="Arial"/>
           <w:highlight w:val="green"/>
           <w:lang w:val="es-ES_tradnl"/>
         </w:rPr>
@@ -997,30 +840,18 @@
           </w:tcPr>
           <w:p>
             <w:pPr>
-              <w:rPr>
-                <w:rFonts w:ascii="Arial" w:hAnsi="Arial"/>
-                <w:sz w:val="16"/>
-                <w:szCs w:val="16"/>
-                <w:lang w:val="es-ES_tradnl"/>
-              </w:rPr>
-            </w:pPr>
-            <w:r>
-              <w:rPr>
-                <w:rFonts w:ascii="Arial" w:hAnsi="Arial"/>
-                <w:sz w:val="16"/>
-                <w:szCs w:val="16"/>
-                <w:lang w:val="es-ES_tradnl"/>
-              </w:rPr>
-              <w:t>…</w:t>
-            </w:r>
-            <w:r>
-              <w:rPr>
-                <w:rFonts w:ascii="Arial" w:hAnsi="Arial"/>
-                <w:sz w:val="16"/>
-                <w:szCs w:val="16"/>
-                <w:lang w:val="es-ES_tradnl"/>
-              </w:rPr>
-              <w:t xml:space="preserve"> en comunicación lingüística</w:t>
+              <w:spacing w:line="360" w:lineRule="auto"/>
+              <w:rPr>
+                <w:rFonts w:ascii="Arial" w:hAnsi="Arial" w:cs="Arial"/>
+                <w:lang w:val="es-ES_tradnl"/>
+              </w:rPr>
+            </w:pPr>
+            <w:r>
+              <w:rPr>
+                <w:rFonts w:ascii="Arial" w:hAnsi="Arial" w:cs="Arial"/>
+                <w:lang w:val="es-ES_tradnl"/>
+              </w:rPr>
+              <w:t>… en comunicación lingüística</w:t>
             </w:r>
           </w:p>
         </w:tc>
@@ -1030,10 +861,9 @@
           </w:tcPr>
           <w:p>
             <w:pPr>
-              <w:rPr>
-                <w:rFonts w:ascii="Arial" w:hAnsi="Arial"/>
-                <w:sz w:val="16"/>
-                <w:szCs w:val="16"/>
+              <w:spacing w:line="360" w:lineRule="auto"/>
+              <w:rPr>
+                <w:rFonts w:ascii="Arial" w:hAnsi="Arial" w:cs="Arial"/>
                 <w:lang w:val="es-ES_tradnl"/>
               </w:rPr>
             </w:pPr>
@@ -1045,30 +875,18 @@
           </w:tcPr>
           <w:p>
             <w:pPr>
-              <w:rPr>
-                <w:rFonts w:ascii="Arial" w:hAnsi="Arial"/>
-                <w:sz w:val="16"/>
-                <w:szCs w:val="16"/>
-                <w:lang w:val="es-ES_tradnl"/>
-              </w:rPr>
-            </w:pPr>
-            <w:r>
-              <w:rPr>
-                <w:rFonts w:ascii="Arial" w:hAnsi="Arial"/>
-                <w:sz w:val="16"/>
-                <w:szCs w:val="16"/>
-                <w:lang w:val="es-ES_tradnl"/>
-              </w:rPr>
-              <w:t>…</w:t>
-            </w:r>
-            <w:r>
-              <w:rPr>
-                <w:rFonts w:ascii="Arial" w:hAnsi="Arial"/>
-                <w:sz w:val="16"/>
-                <w:szCs w:val="16"/>
-                <w:lang w:val="es-ES_tradnl"/>
-              </w:rPr>
-              <w:t xml:space="preserve"> matemática</w:t>
+              <w:spacing w:line="360" w:lineRule="auto"/>
+              <w:rPr>
+                <w:rFonts w:ascii="Arial" w:hAnsi="Arial" w:cs="Arial"/>
+                <w:lang w:val="es-ES_tradnl"/>
+              </w:rPr>
+            </w:pPr>
+            <w:r>
+              <w:rPr>
+                <w:rFonts w:ascii="Arial" w:hAnsi="Arial" w:cs="Arial"/>
+                <w:lang w:val="es-ES_tradnl"/>
+              </w:rPr>
+              <w:t>… matemática</w:t>
             </w:r>
           </w:p>
         </w:tc>
@@ -1078,10 +896,9 @@
           </w:tcPr>
           <w:p>
             <w:pPr>
-              <w:rPr>
-                <w:rFonts w:ascii="Arial" w:hAnsi="Arial"/>
-                <w:sz w:val="16"/>
-                <w:szCs w:val="16"/>
+              <w:spacing w:line="360" w:lineRule="auto"/>
+              <w:rPr>
+                <w:rFonts w:ascii="Arial" w:hAnsi="Arial" w:cs="Arial"/>
                 <w:lang w:val="es-ES_tradnl"/>
               </w:rPr>
             </w:pPr>
@@ -1095,30 +912,18 @@
           </w:tcPr>
           <w:p>
             <w:pPr>
-              <w:rPr>
-                <w:rFonts w:ascii="Arial" w:hAnsi="Arial"/>
-                <w:sz w:val="16"/>
-                <w:szCs w:val="16"/>
-                <w:lang w:val="es-ES_tradnl"/>
-              </w:rPr>
-            </w:pPr>
-            <w:r>
-              <w:rPr>
-                <w:rFonts w:ascii="Arial" w:hAnsi="Arial"/>
-                <w:sz w:val="16"/>
-                <w:szCs w:val="16"/>
-                <w:lang w:val="es-ES_tradnl"/>
-              </w:rPr>
-              <w:t>…</w:t>
-            </w:r>
-            <w:r>
-              <w:rPr>
-                <w:rFonts w:ascii="Arial" w:hAnsi="Arial"/>
-                <w:sz w:val="16"/>
-                <w:szCs w:val="16"/>
-                <w:lang w:val="es-ES_tradnl"/>
-              </w:rPr>
-              <w:t xml:space="preserve"> en el conocimiento y la interacción con el mundo físico</w:t>
+              <w:spacing w:line="360" w:lineRule="auto"/>
+              <w:rPr>
+                <w:rFonts w:ascii="Arial" w:hAnsi="Arial" w:cs="Arial"/>
+                <w:lang w:val="es-ES_tradnl"/>
+              </w:rPr>
+            </w:pPr>
+            <w:r>
+              <w:rPr>
+                <w:rFonts w:ascii="Arial" w:hAnsi="Arial" w:cs="Arial"/>
+                <w:lang w:val="es-ES_tradnl"/>
+              </w:rPr>
+              <w:t>… en el conocimiento y la interacción con el mundo físico</w:t>
             </w:r>
           </w:p>
         </w:tc>
@@ -1128,18 +933,15 @@
           </w:tcPr>
           <w:p>
             <w:pPr>
-              <w:rPr>
-                <w:rFonts w:ascii="Arial" w:hAnsi="Arial"/>
-                <w:sz w:val="16"/>
-                <w:szCs w:val="16"/>
-                <w:lang w:val="es-ES_tradnl"/>
-              </w:rPr>
-            </w:pPr>
-            <w:r>
-              <w:rPr>
-                <w:rFonts w:ascii="Arial" w:hAnsi="Arial"/>
-                <w:sz w:val="16"/>
-                <w:szCs w:val="16"/>
+              <w:spacing w:line="360" w:lineRule="auto"/>
+              <w:rPr>
+                <w:rFonts w:ascii="Arial" w:hAnsi="Arial" w:cs="Arial"/>
+                <w:lang w:val="es-ES_tradnl"/>
+              </w:rPr>
+            </w:pPr>
+            <w:r>
+              <w:rPr>
+                <w:rFonts w:ascii="Arial" w:hAnsi="Arial" w:cs="Arial"/>
                 <w:lang w:val="es-ES_tradnl"/>
               </w:rPr>
               <w:t>X</w:t>
@@ -1152,18 +954,15 @@
           </w:tcPr>
           <w:p>
             <w:pPr>
-              <w:rPr>
-                <w:rFonts w:ascii="Arial" w:hAnsi="Arial"/>
-                <w:sz w:val="16"/>
-                <w:szCs w:val="16"/>
-                <w:lang w:val="es-ES_tradnl"/>
-              </w:rPr>
-            </w:pPr>
-            <w:r>
-              <w:rPr>
-                <w:rFonts w:ascii="Arial" w:hAnsi="Arial"/>
-                <w:sz w:val="16"/>
-                <w:szCs w:val="16"/>
+              <w:spacing w:line="360" w:lineRule="auto"/>
+              <w:rPr>
+                <w:rFonts w:ascii="Arial" w:hAnsi="Arial" w:cs="Arial"/>
+                <w:lang w:val="es-ES_tradnl"/>
+              </w:rPr>
+            </w:pPr>
+            <w:r>
+              <w:rPr>
+                <w:rFonts w:ascii="Arial" w:hAnsi="Arial" w:cs="Arial"/>
                 <w:lang w:val="es-ES_tradnl"/>
               </w:rPr>
               <w:t>Tratamiento de la información y competencia digital</w:t>
@@ -1176,10 +975,9 @@
           </w:tcPr>
           <w:p>
             <w:pPr>
-              <w:rPr>
-                <w:rFonts w:ascii="Arial" w:hAnsi="Arial"/>
-                <w:sz w:val="16"/>
-                <w:szCs w:val="16"/>
+              <w:spacing w:line="360" w:lineRule="auto"/>
+              <w:rPr>
+                <w:rFonts w:ascii="Arial" w:hAnsi="Arial" w:cs="Arial"/>
                 <w:lang w:val="es-ES_tradnl"/>
               </w:rPr>
             </w:pPr>
@@ -1193,30 +991,18 @@
           </w:tcPr>
           <w:p>
             <w:pPr>
-              <w:rPr>
-                <w:rFonts w:ascii="Arial" w:hAnsi="Arial"/>
-                <w:sz w:val="16"/>
-                <w:szCs w:val="16"/>
-                <w:lang w:val="es-ES_tradnl"/>
-              </w:rPr>
-            </w:pPr>
-            <w:r>
-              <w:rPr>
-                <w:rFonts w:ascii="Arial" w:hAnsi="Arial"/>
-                <w:sz w:val="16"/>
-                <w:szCs w:val="16"/>
-                <w:lang w:val="es-ES_tradnl"/>
-              </w:rPr>
-              <w:t>…</w:t>
-            </w:r>
-            <w:r>
-              <w:rPr>
-                <w:rFonts w:ascii="Arial" w:hAnsi="Arial"/>
-                <w:sz w:val="16"/>
-                <w:szCs w:val="16"/>
-                <w:lang w:val="es-ES_tradnl"/>
-              </w:rPr>
-              <w:t xml:space="preserve"> social y ciudadana</w:t>
+              <w:spacing w:line="360" w:lineRule="auto"/>
+              <w:rPr>
+                <w:rFonts w:ascii="Arial" w:hAnsi="Arial" w:cs="Arial"/>
+                <w:lang w:val="es-ES_tradnl"/>
+              </w:rPr>
+            </w:pPr>
+            <w:r>
+              <w:rPr>
+                <w:rFonts w:ascii="Arial" w:hAnsi="Arial" w:cs="Arial"/>
+                <w:lang w:val="es-ES_tradnl"/>
+              </w:rPr>
+              <w:t>… social y ciudadana</w:t>
             </w:r>
           </w:p>
         </w:tc>
@@ -1226,10 +1012,9 @@
           </w:tcPr>
           <w:p>
             <w:pPr>
-              <w:rPr>
-                <w:rFonts w:ascii="Arial" w:hAnsi="Arial"/>
-                <w:sz w:val="16"/>
-                <w:szCs w:val="16"/>
+              <w:spacing w:line="360" w:lineRule="auto"/>
+              <w:rPr>
+                <w:rFonts w:ascii="Arial" w:hAnsi="Arial" w:cs="Arial"/>
                 <w:lang w:val="es-ES_tradnl"/>
               </w:rPr>
             </w:pPr>
@@ -1241,30 +1026,18 @@
           </w:tcPr>
           <w:p>
             <w:pPr>
-              <w:rPr>
-                <w:rFonts w:ascii="Arial" w:hAnsi="Arial"/>
-                <w:sz w:val="16"/>
-                <w:szCs w:val="16"/>
-                <w:lang w:val="es-ES_tradnl"/>
-              </w:rPr>
-            </w:pPr>
-            <w:r>
-              <w:rPr>
-                <w:rFonts w:ascii="Arial" w:hAnsi="Arial"/>
-                <w:sz w:val="16"/>
-                <w:szCs w:val="16"/>
-                <w:lang w:val="es-ES_tradnl"/>
-              </w:rPr>
-              <w:t>…</w:t>
-            </w:r>
-            <w:r>
-              <w:rPr>
-                <w:rFonts w:ascii="Arial" w:hAnsi="Arial"/>
-                <w:sz w:val="16"/>
-                <w:szCs w:val="16"/>
-                <w:lang w:val="es-ES_tradnl"/>
-              </w:rPr>
-              <w:t xml:space="preserve"> cultural y artística</w:t>
+              <w:spacing w:line="360" w:lineRule="auto"/>
+              <w:rPr>
+                <w:rFonts w:ascii="Arial" w:hAnsi="Arial" w:cs="Arial"/>
+                <w:lang w:val="es-ES_tradnl"/>
+              </w:rPr>
+            </w:pPr>
+            <w:r>
+              <w:rPr>
+                <w:rFonts w:ascii="Arial" w:hAnsi="Arial" w:cs="Arial"/>
+                <w:lang w:val="es-ES_tradnl"/>
+              </w:rPr>
+              <w:t>… cultural y artística</w:t>
             </w:r>
           </w:p>
         </w:tc>
@@ -1274,10 +1047,9 @@
           </w:tcPr>
           <w:p>
             <w:pPr>
-              <w:rPr>
-                <w:rFonts w:ascii="Arial" w:hAnsi="Arial"/>
-                <w:sz w:val="16"/>
-                <w:szCs w:val="16"/>
+              <w:spacing w:line="360" w:lineRule="auto"/>
+              <w:rPr>
+                <w:rFonts w:ascii="Arial" w:hAnsi="Arial" w:cs="Arial"/>
                 <w:lang w:val="es-ES_tradnl"/>
               </w:rPr>
             </w:pPr>
@@ -1291,30 +1063,18 @@
           </w:tcPr>
           <w:p>
             <w:pPr>
-              <w:rPr>
-                <w:rFonts w:ascii="Arial" w:hAnsi="Arial"/>
-                <w:sz w:val="16"/>
-                <w:szCs w:val="16"/>
-                <w:lang w:val="es-ES_tradnl"/>
-              </w:rPr>
-            </w:pPr>
-            <w:r>
-              <w:rPr>
-                <w:rFonts w:ascii="Arial" w:hAnsi="Arial"/>
-                <w:sz w:val="16"/>
-                <w:szCs w:val="16"/>
-                <w:lang w:val="es-ES_tradnl"/>
-              </w:rPr>
-              <w:t>…</w:t>
-            </w:r>
-            <w:r>
-              <w:rPr>
-                <w:rFonts w:ascii="Arial" w:hAnsi="Arial"/>
-                <w:sz w:val="16"/>
-                <w:szCs w:val="16"/>
-                <w:lang w:val="es-ES_tradnl"/>
-              </w:rPr>
-              <w:t xml:space="preserve"> para aprender a aprender</w:t>
+              <w:spacing w:line="360" w:lineRule="auto"/>
+              <w:rPr>
+                <w:rFonts w:ascii="Arial" w:hAnsi="Arial" w:cs="Arial"/>
+                <w:lang w:val="es-ES_tradnl"/>
+              </w:rPr>
+            </w:pPr>
+            <w:r>
+              <w:rPr>
+                <w:rFonts w:ascii="Arial" w:hAnsi="Arial" w:cs="Arial"/>
+                <w:lang w:val="es-ES_tradnl"/>
+              </w:rPr>
+              <w:t>… para aprender a aprender</w:t>
             </w:r>
           </w:p>
         </w:tc>
@@ -1324,10 +1084,9 @@
           </w:tcPr>
           <w:p>
             <w:pPr>
-              <w:rPr>
-                <w:rFonts w:ascii="Arial" w:hAnsi="Arial"/>
-                <w:sz w:val="16"/>
-                <w:szCs w:val="16"/>
+              <w:spacing w:line="360" w:lineRule="auto"/>
+              <w:rPr>
+                <w:rFonts w:ascii="Arial" w:hAnsi="Arial" w:cs="Arial"/>
                 <w:lang w:val="es-ES_tradnl"/>
               </w:rPr>
             </w:pPr>
@@ -1339,18 +1098,15 @@
           </w:tcPr>
           <w:p>
             <w:pPr>
-              <w:rPr>
-                <w:rFonts w:ascii="Arial" w:hAnsi="Arial"/>
-                <w:sz w:val="16"/>
-                <w:szCs w:val="16"/>
-                <w:lang w:val="es-ES_tradnl"/>
-              </w:rPr>
-            </w:pPr>
-            <w:r>
-              <w:rPr>
-                <w:rFonts w:ascii="Arial" w:hAnsi="Arial"/>
-                <w:sz w:val="16"/>
-                <w:szCs w:val="16"/>
+              <w:spacing w:line="360" w:lineRule="auto"/>
+              <w:rPr>
+                <w:rFonts w:ascii="Arial" w:hAnsi="Arial" w:cs="Arial"/>
+                <w:lang w:val="es-ES_tradnl"/>
+              </w:rPr>
+            </w:pPr>
+            <w:r>
+              <w:rPr>
+                <w:rFonts w:ascii="Arial" w:hAnsi="Arial" w:cs="Arial"/>
                 <w:lang w:val="es-ES_tradnl"/>
               </w:rPr>
               <w:t>Autonomía e iniciativa personal</w:t>
@@ -1363,10 +1119,9 @@
           </w:tcPr>
           <w:p>
             <w:pPr>
-              <w:rPr>
-                <w:rFonts w:ascii="Arial" w:hAnsi="Arial"/>
-                <w:sz w:val="16"/>
-                <w:szCs w:val="16"/>
+              <w:spacing w:line="360" w:lineRule="auto"/>
+              <w:rPr>
+                <w:rFonts w:ascii="Arial" w:hAnsi="Arial" w:cs="Arial"/>
                 <w:lang w:val="es-ES_tradnl"/>
               </w:rPr>
             </w:pPr>
@@ -1376,63 +1131,45 @@
     </w:tbl>
     <w:p>
       <w:pPr>
-        <w:rPr>
-          <w:rFonts w:ascii="Arial" w:hAnsi="Arial" w:cs="Arial"/>
-          <w:sz w:val="18"/>
-          <w:szCs w:val="18"/>
-          <w:lang w:val="es-ES_tradnl"/>
-        </w:rPr>
-      </w:pPr>
-    </w:p>
-    <w:p>
-      <w:pPr>
-        <w:rPr>
-          <w:rFonts w:ascii="Arial" w:hAnsi="Arial"/>
-          <w:sz w:val="18"/>
-          <w:szCs w:val="18"/>
-          <w:lang w:val="es-ES_tradnl"/>
-        </w:rPr>
-      </w:pPr>
-      <w:r>
-        <w:rPr>
-          <w:rFonts w:ascii="Arial" w:hAnsi="Arial"/>
+        <w:spacing w:line="360" w:lineRule="auto"/>
+        <w:rPr>
+          <w:rFonts w:ascii="Arial" w:hAnsi="Arial" w:cs="Arial"/>
+          <w:lang w:val="es-ES_tradnl"/>
+        </w:rPr>
+      </w:pPr>
+    </w:p>
+    <w:p>
+      <w:pPr>
+        <w:spacing w:line="360" w:lineRule="auto"/>
+        <w:rPr>
+          <w:rFonts w:ascii="Arial" w:hAnsi="Arial" w:cs="Arial"/>
+          <w:lang w:val="es-ES_tradnl"/>
+        </w:rPr>
+      </w:pPr>
+      <w:r>
+        <w:rPr>
+          <w:rFonts w:ascii="Arial" w:hAnsi="Arial" w:cs="Arial"/>
           <w:b/>
           <w:color w:val="FF0000"/>
-          <w:sz w:val="18"/>
-          <w:szCs w:val="18"/>
           <w:lang w:val="es-ES_tradnl"/>
         </w:rPr>
         <w:t>*</w:t>
       </w:r>
       <w:r>
         <w:rPr>
-          <w:rFonts w:ascii="Arial" w:hAnsi="Arial"/>
+          <w:rFonts w:ascii="Arial" w:hAnsi="Arial" w:cs="Arial"/>
           <w:color w:val="FF0000"/>
-          <w:sz w:val="18"/>
-          <w:szCs w:val="18"/>
           <w:lang w:val="es-ES_tradnl"/>
         </w:rPr>
         <w:t xml:space="preserve"> </w:t>
       </w:r>
       <w:r>
         <w:rPr>
-          <w:rFonts w:ascii="Arial" w:hAnsi="Arial"/>
-          <w:sz w:val="18"/>
-          <w:szCs w:val="18"/>
+          <w:rFonts w:ascii="Arial" w:hAnsi="Arial" w:cs="Arial"/>
           <w:highlight w:val="green"/>
           <w:lang w:val="es-ES_tradnl"/>
         </w:rPr>
-        <w:t>Tipo de Media</w:t>
-      </w:r>
-      <w:r>
-        <w:rPr>
-          <w:rFonts w:ascii="Arial" w:hAnsi="Arial"/>
-          <w:sz w:val="18"/>
-          <w:szCs w:val="18"/>
-          <w:highlight w:val="green"/>
-          <w:lang w:val="es-ES_tradnl"/>
-        </w:rPr>
-        <w:t xml:space="preserve"> (indicar sólo una)</w:t>
+        <w:t>Tipo de Media (indicar sólo una)</w:t>
       </w:r>
     </w:p>
     <w:tbl>
@@ -1459,20 +1196,18 @@
           </w:tcPr>
           <w:p>
             <w:pPr>
-              <w:rPr>
-                <w:rFonts w:ascii="Arial" w:hAnsi="Arial"/>
-                <w:sz w:val="16"/>
-                <w:szCs w:val="16"/>
-                <w:lang w:val="es-ES_tradnl"/>
-              </w:rPr>
-            </w:pPr>
-            <w:r>
-              <w:rPr>
-                <w:rFonts w:ascii="Arial" w:hAnsi="Arial"/>
-                <w:sz w:val="16"/>
-                <w:szCs w:val="16"/>
-                <w:lang w:val="es-ES_tradnl"/>
-              </w:rPr>
+              <w:spacing w:line="360" w:lineRule="auto"/>
+              <w:rPr>
+                <w:rFonts w:ascii="Arial" w:hAnsi="Arial" w:cs="Arial"/>
+                <w:lang w:val="es-ES_tradnl"/>
+              </w:rPr>
+            </w:pPr>
+            <w:r>
+              <w:rPr>
+                <w:rFonts w:ascii="Arial" w:hAnsi="Arial" w:cs="Arial"/>
+                <w:lang w:val="es-ES_tradnl"/>
+              </w:rPr>
+              <w:lastRenderedPageBreak/>
               <w:t>Secuencia de imágenes</w:t>
             </w:r>
           </w:p>
@@ -1483,10 +1218,9 @@
           </w:tcPr>
           <w:p>
             <w:pPr>
-              <w:rPr>
-                <w:rFonts w:ascii="Arial" w:hAnsi="Arial"/>
-                <w:sz w:val="16"/>
-                <w:szCs w:val="16"/>
+              <w:spacing w:line="360" w:lineRule="auto"/>
+              <w:rPr>
+                <w:rFonts w:ascii="Arial" w:hAnsi="Arial" w:cs="Arial"/>
                 <w:lang w:val="es-ES_tradnl"/>
               </w:rPr>
             </w:pPr>
@@ -1498,18 +1232,15 @@
           </w:tcPr>
           <w:p>
             <w:pPr>
-              <w:rPr>
-                <w:rFonts w:ascii="Arial" w:hAnsi="Arial"/>
-                <w:sz w:val="16"/>
-                <w:szCs w:val="16"/>
-                <w:lang w:val="es-ES_tradnl"/>
-              </w:rPr>
-            </w:pPr>
-            <w:r>
-              <w:rPr>
-                <w:rFonts w:ascii="Arial" w:hAnsi="Arial"/>
-                <w:sz w:val="16"/>
-                <w:szCs w:val="16"/>
+              <w:spacing w:line="360" w:lineRule="auto"/>
+              <w:rPr>
+                <w:rFonts w:ascii="Arial" w:hAnsi="Arial" w:cs="Arial"/>
+                <w:lang w:val="es-ES_tradnl"/>
+              </w:rPr>
+            </w:pPr>
+            <w:r>
+              <w:rPr>
+                <w:rFonts w:ascii="Arial" w:hAnsi="Arial" w:cs="Arial"/>
                 <w:lang w:val="es-ES_tradnl"/>
               </w:rPr>
               <w:t>Video</w:t>
@@ -1522,10 +1253,9 @@
           </w:tcPr>
           <w:p>
             <w:pPr>
-              <w:rPr>
-                <w:rFonts w:ascii="Arial" w:hAnsi="Arial"/>
-                <w:sz w:val="16"/>
-                <w:szCs w:val="16"/>
+              <w:spacing w:line="360" w:lineRule="auto"/>
+              <w:rPr>
+                <w:rFonts w:ascii="Arial" w:hAnsi="Arial" w:cs="Arial"/>
                 <w:lang w:val="es-ES_tradnl"/>
               </w:rPr>
             </w:pPr>
@@ -1537,18 +1267,15 @@
           </w:tcPr>
           <w:p>
             <w:pPr>
-              <w:rPr>
-                <w:rFonts w:ascii="Arial" w:hAnsi="Arial"/>
-                <w:sz w:val="16"/>
-                <w:szCs w:val="16"/>
-                <w:lang w:val="es-ES_tradnl"/>
-              </w:rPr>
-            </w:pPr>
-            <w:r>
-              <w:rPr>
-                <w:rFonts w:ascii="Arial" w:hAnsi="Arial"/>
-                <w:sz w:val="16"/>
-                <w:szCs w:val="16"/>
+              <w:spacing w:line="360" w:lineRule="auto"/>
+              <w:rPr>
+                <w:rFonts w:ascii="Arial" w:hAnsi="Arial" w:cs="Arial"/>
+                <w:lang w:val="es-ES_tradnl"/>
+              </w:rPr>
+            </w:pPr>
+            <w:r>
+              <w:rPr>
+                <w:rFonts w:ascii="Arial" w:hAnsi="Arial" w:cs="Arial"/>
                 <w:lang w:val="es-ES_tradnl"/>
               </w:rPr>
               <w:t>Animación</w:t>
@@ -1561,10 +1288,9 @@
           </w:tcPr>
           <w:p>
             <w:pPr>
-              <w:rPr>
-                <w:rFonts w:ascii="Arial" w:hAnsi="Arial"/>
-                <w:sz w:val="16"/>
-                <w:szCs w:val="16"/>
+              <w:spacing w:line="360" w:lineRule="auto"/>
+              <w:rPr>
+                <w:rFonts w:ascii="Arial" w:hAnsi="Arial" w:cs="Arial"/>
                 <w:lang w:val="es-ES_tradnl"/>
               </w:rPr>
             </w:pPr>
@@ -1576,18 +1302,15 @@
           </w:tcPr>
           <w:p>
             <w:pPr>
-              <w:rPr>
-                <w:rFonts w:ascii="Arial" w:hAnsi="Arial"/>
-                <w:sz w:val="16"/>
-                <w:szCs w:val="16"/>
-                <w:lang w:val="es-ES_tradnl"/>
-              </w:rPr>
-            </w:pPr>
-            <w:r>
-              <w:rPr>
-                <w:rFonts w:ascii="Arial" w:hAnsi="Arial"/>
-                <w:sz w:val="16"/>
-                <w:szCs w:val="16"/>
+              <w:spacing w:line="360" w:lineRule="auto"/>
+              <w:rPr>
+                <w:rFonts w:ascii="Arial" w:hAnsi="Arial" w:cs="Arial"/>
+                <w:lang w:val="es-ES_tradnl"/>
+              </w:rPr>
+            </w:pPr>
+            <w:r>
+              <w:rPr>
+                <w:rFonts w:ascii="Arial" w:hAnsi="Arial" w:cs="Arial"/>
                 <w:lang w:val="es-ES_tradnl"/>
               </w:rPr>
               <w:t>Interactivo</w:t>
@@ -1600,18 +1323,15 @@
           </w:tcPr>
           <w:p>
             <w:pPr>
-              <w:rPr>
-                <w:rFonts w:ascii="Arial" w:hAnsi="Arial"/>
-                <w:sz w:val="16"/>
-                <w:szCs w:val="16"/>
-                <w:lang w:val="es-ES_tradnl"/>
-              </w:rPr>
-            </w:pPr>
-            <w:r>
-              <w:rPr>
-                <w:rFonts w:ascii="Arial" w:hAnsi="Arial"/>
-                <w:sz w:val="16"/>
-                <w:szCs w:val="16"/>
+              <w:spacing w:line="360" w:lineRule="auto"/>
+              <w:rPr>
+                <w:rFonts w:ascii="Arial" w:hAnsi="Arial" w:cs="Arial"/>
+                <w:lang w:val="es-ES_tradnl"/>
+              </w:rPr>
+            </w:pPr>
+            <w:r>
+              <w:rPr>
+                <w:rFonts w:ascii="Arial" w:hAnsi="Arial" w:cs="Arial"/>
                 <w:lang w:val="es-ES_tradnl"/>
               </w:rPr>
               <w:t>X</w:t>
@@ -1626,18 +1346,15 @@
           </w:tcPr>
           <w:p>
             <w:pPr>
-              <w:rPr>
-                <w:rFonts w:ascii="Arial" w:hAnsi="Arial"/>
-                <w:sz w:val="16"/>
-                <w:szCs w:val="16"/>
-                <w:lang w:val="es-ES_tradnl"/>
-              </w:rPr>
-            </w:pPr>
-            <w:r>
-              <w:rPr>
-                <w:rFonts w:ascii="Arial" w:hAnsi="Arial"/>
-                <w:sz w:val="16"/>
-                <w:szCs w:val="16"/>
+              <w:spacing w:line="360" w:lineRule="auto"/>
+              <w:rPr>
+                <w:rFonts w:ascii="Arial" w:hAnsi="Arial" w:cs="Arial"/>
+                <w:lang w:val="es-ES_tradnl"/>
+              </w:rPr>
+            </w:pPr>
+            <w:r>
+              <w:rPr>
+                <w:rFonts w:ascii="Arial" w:hAnsi="Arial" w:cs="Arial"/>
                 <w:lang w:val="es-ES_tradnl"/>
               </w:rPr>
               <w:t>Actividad</w:t>
@@ -1650,10 +1367,9 @@
           </w:tcPr>
           <w:p>
             <w:pPr>
-              <w:rPr>
-                <w:rFonts w:ascii="Arial" w:hAnsi="Arial"/>
-                <w:sz w:val="16"/>
-                <w:szCs w:val="16"/>
+              <w:spacing w:line="360" w:lineRule="auto"/>
+              <w:rPr>
+                <w:rFonts w:ascii="Arial" w:hAnsi="Arial" w:cs="Arial"/>
                 <w:lang w:val="es-ES_tradnl"/>
               </w:rPr>
             </w:pPr>
@@ -1665,18 +1381,15 @@
           </w:tcPr>
           <w:p>
             <w:pPr>
-              <w:rPr>
-                <w:rFonts w:ascii="Arial" w:hAnsi="Arial"/>
-                <w:sz w:val="16"/>
-                <w:szCs w:val="16"/>
-                <w:lang w:val="es-ES_tradnl"/>
-              </w:rPr>
-            </w:pPr>
-            <w:r>
-              <w:rPr>
-                <w:rFonts w:ascii="Arial" w:hAnsi="Arial"/>
-                <w:sz w:val="16"/>
-                <w:szCs w:val="16"/>
+              <w:spacing w:line="360" w:lineRule="auto"/>
+              <w:rPr>
+                <w:rFonts w:ascii="Arial" w:hAnsi="Arial" w:cs="Arial"/>
+                <w:lang w:val="es-ES_tradnl"/>
+              </w:rPr>
+            </w:pPr>
+            <w:r>
+              <w:rPr>
+                <w:rFonts w:ascii="Arial" w:hAnsi="Arial" w:cs="Arial"/>
                 <w:lang w:val="es-ES_tradnl"/>
               </w:rPr>
               <w:t>Web</w:t>
@@ -1689,10 +1402,9 @@
           </w:tcPr>
           <w:p>
             <w:pPr>
-              <w:rPr>
-                <w:rFonts w:ascii="Arial" w:hAnsi="Arial"/>
-                <w:sz w:val="16"/>
-                <w:szCs w:val="16"/>
+              <w:spacing w:line="360" w:lineRule="auto"/>
+              <w:rPr>
+                <w:rFonts w:ascii="Arial" w:hAnsi="Arial" w:cs="Arial"/>
                 <w:lang w:val="es-ES_tradnl"/>
               </w:rPr>
             </w:pPr>
@@ -1704,18 +1416,15 @@
           </w:tcPr>
           <w:p>
             <w:pPr>
-              <w:rPr>
-                <w:rFonts w:ascii="Arial" w:hAnsi="Arial"/>
-                <w:sz w:val="16"/>
-                <w:szCs w:val="16"/>
-                <w:lang w:val="es-ES_tradnl"/>
-              </w:rPr>
-            </w:pPr>
-            <w:r>
-              <w:rPr>
-                <w:rFonts w:ascii="Arial" w:hAnsi="Arial"/>
-                <w:sz w:val="16"/>
-                <w:szCs w:val="16"/>
+              <w:spacing w:line="360" w:lineRule="auto"/>
+              <w:rPr>
+                <w:rFonts w:ascii="Arial" w:hAnsi="Arial" w:cs="Arial"/>
+                <w:lang w:val="es-ES_tradnl"/>
+              </w:rPr>
+            </w:pPr>
+            <w:r>
+              <w:rPr>
+                <w:rFonts w:ascii="Arial" w:hAnsi="Arial" w:cs="Arial"/>
                 <w:lang w:val="es-ES_tradnl"/>
               </w:rPr>
               <w:t>Mapa conceptual</w:t>
@@ -1728,10 +1437,9 @@
           </w:tcPr>
           <w:p>
             <w:pPr>
-              <w:rPr>
-                <w:rFonts w:ascii="Arial" w:hAnsi="Arial"/>
-                <w:sz w:val="16"/>
-                <w:szCs w:val="16"/>
+              <w:spacing w:line="360" w:lineRule="auto"/>
+              <w:rPr>
+                <w:rFonts w:ascii="Arial" w:hAnsi="Arial" w:cs="Arial"/>
                 <w:lang w:val="es-ES_tradnl"/>
               </w:rPr>
             </w:pPr>
@@ -1746,18 +1454,15 @@
           </w:tcPr>
           <w:p>
             <w:pPr>
-              <w:rPr>
-                <w:rFonts w:ascii="Arial" w:hAnsi="Arial"/>
-                <w:sz w:val="16"/>
-                <w:szCs w:val="16"/>
-                <w:lang w:val="es-ES_tradnl"/>
-              </w:rPr>
-            </w:pPr>
-            <w:r>
-              <w:rPr>
-                <w:rFonts w:ascii="Arial" w:hAnsi="Arial"/>
-                <w:sz w:val="16"/>
-                <w:szCs w:val="16"/>
+              <w:spacing w:line="360" w:lineRule="auto"/>
+              <w:rPr>
+                <w:rFonts w:ascii="Arial" w:hAnsi="Arial" w:cs="Arial"/>
+                <w:lang w:val="es-ES_tradnl"/>
+              </w:rPr>
+            </w:pPr>
+            <w:r>
+              <w:rPr>
+                <w:rFonts w:ascii="Arial" w:hAnsi="Arial" w:cs="Arial"/>
                 <w:lang w:val="es-ES_tradnl"/>
               </w:rPr>
               <w:t>Audio</w:t>
@@ -1773,10 +1478,9 @@
           </w:tcPr>
           <w:p>
             <w:pPr>
-              <w:rPr>
-                <w:rFonts w:ascii="Arial" w:hAnsi="Arial"/>
-                <w:sz w:val="16"/>
-                <w:szCs w:val="16"/>
+              <w:spacing w:line="360" w:lineRule="auto"/>
+              <w:rPr>
+                <w:rFonts w:ascii="Arial" w:hAnsi="Arial" w:cs="Arial"/>
                 <w:lang w:val="es-ES_tradnl"/>
               </w:rPr>
             </w:pPr>
@@ -1790,18 +1494,15 @@
           </w:tcPr>
           <w:p>
             <w:pPr>
-              <w:rPr>
-                <w:rFonts w:ascii="Arial" w:hAnsi="Arial"/>
-                <w:sz w:val="16"/>
-                <w:szCs w:val="16"/>
-                <w:lang w:val="es-ES_tradnl"/>
-              </w:rPr>
-            </w:pPr>
-            <w:r>
-              <w:rPr>
-                <w:rFonts w:ascii="Arial" w:hAnsi="Arial"/>
-                <w:sz w:val="16"/>
-                <w:szCs w:val="16"/>
+              <w:spacing w:line="360" w:lineRule="auto"/>
+              <w:rPr>
+                <w:rFonts w:ascii="Arial" w:hAnsi="Arial" w:cs="Arial"/>
+                <w:lang w:val="es-ES_tradnl"/>
+              </w:rPr>
+            </w:pPr>
+            <w:r>
+              <w:rPr>
+                <w:rFonts w:ascii="Arial" w:hAnsi="Arial" w:cs="Arial"/>
                 <w:lang w:val="es-ES_tradnl"/>
               </w:rPr>
               <w:t>Texto</w:t>
@@ -1814,10 +1515,9 @@
           </w:tcPr>
           <w:p>
             <w:pPr>
-              <w:rPr>
-                <w:rFonts w:ascii="Arial" w:hAnsi="Arial"/>
-                <w:sz w:val="16"/>
-                <w:szCs w:val="16"/>
+              <w:spacing w:line="360" w:lineRule="auto"/>
+              <w:rPr>
+                <w:rFonts w:ascii="Arial" w:hAnsi="Arial" w:cs="Arial"/>
                 <w:lang w:val="es-ES_tradnl"/>
               </w:rPr>
             </w:pPr>
@@ -1829,18 +1529,15 @@
           </w:tcPr>
           <w:p>
             <w:pPr>
-              <w:rPr>
-                <w:rFonts w:ascii="Arial" w:hAnsi="Arial"/>
-                <w:sz w:val="16"/>
-                <w:szCs w:val="16"/>
-                <w:lang w:val="es-ES_tradnl"/>
-              </w:rPr>
-            </w:pPr>
-            <w:r>
-              <w:rPr>
-                <w:rFonts w:ascii="Arial" w:hAnsi="Arial"/>
-                <w:sz w:val="16"/>
-                <w:szCs w:val="16"/>
+              <w:spacing w:line="360" w:lineRule="auto"/>
+              <w:rPr>
+                <w:rFonts w:ascii="Arial" w:hAnsi="Arial" w:cs="Arial"/>
+                <w:lang w:val="es-ES_tradnl"/>
+              </w:rPr>
+            </w:pPr>
+            <w:r>
+              <w:rPr>
+                <w:rFonts w:ascii="Arial" w:hAnsi="Arial" w:cs="Arial"/>
                 <w:lang w:val="es-ES_tradnl"/>
               </w:rPr>
               <w:t>Imagen</w:t>
@@ -1853,10 +1550,9 @@
           </w:tcPr>
           <w:p>
             <w:pPr>
-              <w:rPr>
-                <w:rFonts w:ascii="Arial" w:hAnsi="Arial"/>
-                <w:sz w:val="16"/>
-                <w:szCs w:val="16"/>
+              <w:spacing w:line="360" w:lineRule="auto"/>
+              <w:rPr>
+                <w:rFonts w:ascii="Arial" w:hAnsi="Arial" w:cs="Arial"/>
                 <w:lang w:val="es-ES_tradnl"/>
               </w:rPr>
             </w:pPr>
@@ -1868,18 +1564,15 @@
           </w:tcPr>
           <w:p>
             <w:pPr>
-              <w:rPr>
-                <w:rFonts w:ascii="Arial" w:hAnsi="Arial"/>
-                <w:sz w:val="16"/>
-                <w:szCs w:val="16"/>
-                <w:lang w:val="es-ES_tradnl"/>
-              </w:rPr>
-            </w:pPr>
-            <w:r>
-              <w:rPr>
-                <w:rFonts w:ascii="Arial" w:hAnsi="Arial"/>
-                <w:sz w:val="16"/>
-                <w:szCs w:val="16"/>
+              <w:spacing w:line="360" w:lineRule="auto"/>
+              <w:rPr>
+                <w:rFonts w:ascii="Arial" w:hAnsi="Arial" w:cs="Arial"/>
+                <w:lang w:val="es-ES_tradnl"/>
+              </w:rPr>
+            </w:pPr>
+            <w:r>
+              <w:rPr>
+                <w:rFonts w:ascii="Arial" w:hAnsi="Arial" w:cs="Arial"/>
                 <w:lang w:val="es-ES_tradnl"/>
               </w:rPr>
               <w:t>Documento</w:t>
@@ -1892,10 +1585,9 @@
           </w:tcPr>
           <w:p>
             <w:pPr>
-              <w:rPr>
-                <w:rFonts w:ascii="Arial" w:hAnsi="Arial"/>
-                <w:sz w:val="16"/>
-                <w:szCs w:val="16"/>
+              <w:spacing w:line="360" w:lineRule="auto"/>
+              <w:rPr>
+                <w:rFonts w:ascii="Arial" w:hAnsi="Arial" w:cs="Arial"/>
                 <w:lang w:val="es-ES_tradnl"/>
               </w:rPr>
             </w:pPr>
@@ -1911,10 +1603,9 @@
           </w:tcPr>
           <w:p>
             <w:pPr>
-              <w:rPr>
-                <w:rFonts w:ascii="Arial" w:hAnsi="Arial"/>
-                <w:sz w:val="16"/>
-                <w:szCs w:val="16"/>
+              <w:spacing w:line="360" w:lineRule="auto"/>
+              <w:rPr>
+                <w:rFonts w:ascii="Arial" w:hAnsi="Arial" w:cs="Arial"/>
                 <w:lang w:val="es-ES_tradnl"/>
               </w:rPr>
             </w:pPr>
@@ -1931,10 +1622,9 @@
           </w:tcPr>
           <w:p>
             <w:pPr>
-              <w:rPr>
-                <w:rFonts w:ascii="Arial" w:hAnsi="Arial"/>
-                <w:sz w:val="16"/>
-                <w:szCs w:val="16"/>
+              <w:spacing w:line="360" w:lineRule="auto"/>
+              <w:rPr>
+                <w:rFonts w:ascii="Arial" w:hAnsi="Arial" w:cs="Arial"/>
                 <w:lang w:val="es-ES_tradnl"/>
               </w:rPr>
             </w:pPr>
@@ -1944,49 +1634,41 @@
     </w:tbl>
     <w:p>
       <w:pPr>
-        <w:rPr>
-          <w:rFonts w:ascii="Arial" w:hAnsi="Arial" w:cs="Arial"/>
-          <w:sz w:val="18"/>
-          <w:szCs w:val="18"/>
-          <w:lang w:val="es-ES_tradnl"/>
-        </w:rPr>
-      </w:pPr>
-    </w:p>
-    <w:p>
-      <w:pPr>
-        <w:rPr>
-          <w:rFonts w:ascii="Arial" w:hAnsi="Arial"/>
-          <w:sz w:val="18"/>
-          <w:szCs w:val="18"/>
-          <w:lang w:val="es-ES_tradnl"/>
-        </w:rPr>
-      </w:pPr>
-      <w:r>
-        <w:rPr>
-          <w:rFonts w:ascii="Arial" w:hAnsi="Arial"/>
+        <w:spacing w:line="360" w:lineRule="auto"/>
+        <w:rPr>
+          <w:rFonts w:ascii="Arial" w:hAnsi="Arial" w:cs="Arial"/>
+          <w:lang w:val="es-ES_tradnl"/>
+        </w:rPr>
+      </w:pPr>
+    </w:p>
+    <w:p>
+      <w:pPr>
+        <w:spacing w:line="360" w:lineRule="auto"/>
+        <w:rPr>
+          <w:rFonts w:ascii="Arial" w:hAnsi="Arial" w:cs="Arial"/>
+          <w:lang w:val="es-ES_tradnl"/>
+        </w:rPr>
+      </w:pPr>
+      <w:r>
+        <w:rPr>
+          <w:rFonts w:ascii="Arial" w:hAnsi="Arial" w:cs="Arial"/>
           <w:b/>
           <w:color w:val="FF0000"/>
-          <w:sz w:val="18"/>
-          <w:szCs w:val="18"/>
           <w:lang w:val="es-ES_tradnl"/>
         </w:rPr>
         <w:t>*</w:t>
       </w:r>
       <w:r>
         <w:rPr>
-          <w:rFonts w:ascii="Arial" w:hAnsi="Arial"/>
+          <w:rFonts w:ascii="Arial" w:hAnsi="Arial" w:cs="Arial"/>
           <w:color w:val="FF0000"/>
-          <w:sz w:val="18"/>
-          <w:szCs w:val="18"/>
           <w:lang w:val="es-ES_tradnl"/>
         </w:rPr>
         <w:t xml:space="preserve"> </w:t>
       </w:r>
       <w:r>
         <w:rPr>
-          <w:rFonts w:ascii="Arial" w:hAnsi="Arial"/>
-          <w:sz w:val="18"/>
-          <w:szCs w:val="18"/>
+          <w:rFonts w:ascii="Arial" w:hAnsi="Arial" w:cs="Arial"/>
           <w:highlight w:val="green"/>
           <w:lang w:val="es-ES_tradnl"/>
         </w:rPr>
@@ -1995,18 +1677,15 @@
     </w:p>
     <w:p>
       <w:pPr>
-        <w:rPr>
-          <w:rFonts w:ascii="Arial" w:hAnsi="Arial" w:cs="Arial"/>
-          <w:sz w:val="18"/>
-          <w:szCs w:val="18"/>
-          <w:lang w:val="es-ES_tradnl"/>
-        </w:rPr>
-      </w:pPr>
-      <w:r>
-        <w:rPr>
-          <w:rFonts w:ascii="Arial" w:hAnsi="Arial" w:cs="Arial"/>
-          <w:sz w:val="18"/>
-          <w:szCs w:val="18"/>
+        <w:spacing w:line="360" w:lineRule="auto"/>
+        <w:rPr>
+          <w:rFonts w:ascii="Arial" w:hAnsi="Arial" w:cs="Arial"/>
+          <w:lang w:val="es-ES_tradnl"/>
+        </w:rPr>
+      </w:pPr>
+      <w:r>
+        <w:rPr>
+          <w:rFonts w:ascii="Arial" w:hAnsi="Arial" w:cs="Arial"/>
           <w:lang w:val="es-ES_tradnl"/>
         </w:rPr>
         <w:t>3</w:t>
@@ -2014,30 +1693,26 @@
     </w:p>
     <w:p>
       <w:pPr>
-        <w:rPr>
-          <w:rFonts w:ascii="Arial" w:hAnsi="Arial" w:cs="Arial"/>
-          <w:sz w:val="18"/>
-          <w:szCs w:val="18"/>
-          <w:lang w:val="es-ES_tradnl"/>
-        </w:rPr>
-      </w:pPr>
-    </w:p>
-    <w:p>
-      <w:pPr>
-        <w:rPr>
-          <w:rFonts w:ascii="Arial" w:hAnsi="Arial"/>
+        <w:spacing w:line="360" w:lineRule="auto"/>
+        <w:rPr>
+          <w:rFonts w:ascii="Arial" w:hAnsi="Arial" w:cs="Arial"/>
+          <w:lang w:val="es-ES_tradnl"/>
+        </w:rPr>
+      </w:pPr>
+    </w:p>
+    <w:p>
+      <w:pPr>
+        <w:spacing w:line="360" w:lineRule="auto"/>
+        <w:rPr>
+          <w:rFonts w:ascii="Arial" w:hAnsi="Arial" w:cs="Arial"/>
           <w:b/>
-          <w:sz w:val="18"/>
-          <w:szCs w:val="18"/>
-          <w:lang w:val="es-ES_tradnl"/>
-        </w:rPr>
-      </w:pPr>
-      <w:r>
-        <w:rPr>
-          <w:rFonts w:ascii="Arial" w:hAnsi="Arial"/>
+          <w:lang w:val="es-ES_tradnl"/>
+        </w:rPr>
+      </w:pPr>
+      <w:r>
+        <w:rPr>
+          <w:rFonts w:ascii="Arial" w:hAnsi="Arial" w:cs="Arial"/>
           <w:b/>
-          <w:sz w:val="18"/>
-          <w:szCs w:val="18"/>
           <w:lang w:val="es-ES_tradnl"/>
         </w:rPr>
         <w:t>DATOS DEL EJERCICIO</w:t>
@@ -2045,31 +1720,27 @@
     </w:p>
     <w:p>
       <w:pPr>
-        <w:rPr>
-          <w:rFonts w:ascii="Arial" w:hAnsi="Arial"/>
-          <w:sz w:val="18"/>
-          <w:szCs w:val="18"/>
-          <w:lang w:val="es-ES_tradnl"/>
-        </w:rPr>
-      </w:pPr>
-    </w:p>
-    <w:p>
-      <w:pPr>
+        <w:spacing w:line="360" w:lineRule="auto"/>
+        <w:rPr>
+          <w:rFonts w:ascii="Arial" w:hAnsi="Arial" w:cs="Arial"/>
+          <w:lang w:val="es-ES_tradnl"/>
+        </w:rPr>
+      </w:pPr>
+    </w:p>
+    <w:p>
+      <w:pPr>
+        <w:spacing w:line="360" w:lineRule="auto"/>
         <w:jc w:val="both"/>
         <w:rPr>
-          <w:rFonts w:ascii="Arial" w:hAnsi="Arial"/>
+          <w:rFonts w:ascii="Arial" w:hAnsi="Arial" w:cs="Arial"/>
           <w:color w:val="0000FF"/>
-          <w:sz w:val="16"/>
-          <w:szCs w:val="16"/>
-          <w:lang w:val="es-ES_tradnl"/>
-        </w:rPr>
-      </w:pPr>
-      <w:r>
-        <w:rPr>
-          <w:rFonts w:ascii="Arial" w:hAnsi="Arial"/>
+          <w:lang w:val="es-ES_tradnl"/>
+        </w:rPr>
+      </w:pPr>
+      <w:r>
+        <w:rPr>
+          <w:rFonts w:ascii="Arial" w:hAnsi="Arial" w:cs="Arial"/>
           <w:color w:val="0000FF"/>
-          <w:sz w:val="16"/>
-          <w:szCs w:val="16"/>
           <w:lang w:val="es-ES_tradnl"/>
         </w:rPr>
         <w:t xml:space="preserve">COPIA EL TÍTULO DEL RECURSO PARA EL TÍTULO DEL EJERCICIO AL MENOS QUE SEA DIFERENTE. RECUERDA EL TÍTULO NO DEBE REBASAR LOS 86 CARACTERES. </w:t>
@@ -2077,39 +1748,32 @@
     </w:p>
     <w:p>
       <w:pPr>
-        <w:rPr>
-          <w:rFonts w:ascii="Arial" w:hAnsi="Arial"/>
-          <w:sz w:val="18"/>
-          <w:szCs w:val="18"/>
-          <w:lang w:val="es-ES_tradnl"/>
-        </w:rPr>
-      </w:pPr>
-      <w:r>
-        <w:rPr>
-          <w:rFonts w:ascii="Arial" w:hAnsi="Arial"/>
+        <w:spacing w:line="360" w:lineRule="auto"/>
+        <w:rPr>
+          <w:rFonts w:ascii="Arial" w:hAnsi="Arial" w:cs="Arial"/>
+          <w:lang w:val="es-ES_tradnl"/>
+        </w:rPr>
+      </w:pPr>
+      <w:r>
+        <w:rPr>
+          <w:rFonts w:ascii="Arial" w:hAnsi="Arial" w:cs="Arial"/>
           <w:b/>
           <w:color w:val="FF0000"/>
-          <w:sz w:val="18"/>
-          <w:szCs w:val="18"/>
           <w:lang w:val="es-ES_tradnl"/>
         </w:rPr>
         <w:t>*</w:t>
       </w:r>
       <w:r>
         <w:rPr>
-          <w:rFonts w:ascii="Arial" w:hAnsi="Arial"/>
+          <w:rFonts w:ascii="Arial" w:hAnsi="Arial" w:cs="Arial"/>
           <w:color w:val="FF0000"/>
-          <w:sz w:val="18"/>
-          <w:szCs w:val="18"/>
           <w:lang w:val="es-ES_tradnl"/>
         </w:rPr>
         <w:t xml:space="preserve"> </w:t>
       </w:r>
       <w:r>
         <w:rPr>
-          <w:rFonts w:ascii="Arial" w:hAnsi="Arial"/>
-          <w:sz w:val="18"/>
-          <w:szCs w:val="18"/>
+          <w:rFonts w:ascii="Arial" w:hAnsi="Arial" w:cs="Arial"/>
           <w:highlight w:val="green"/>
           <w:lang w:val="es-ES_tradnl"/>
         </w:rPr>
@@ -2117,10 +1781,8 @@
       </w:r>
       <w:r>
         <w:rPr>
-          <w:rFonts w:ascii="Arial" w:hAnsi="Arial"/>
+          <w:rFonts w:ascii="Arial" w:hAnsi="Arial" w:cs="Arial"/>
           <w:b/>
-          <w:sz w:val="18"/>
-          <w:szCs w:val="18"/>
           <w:highlight w:val="green"/>
           <w:lang w:val="es-ES_tradnl"/>
         </w:rPr>
@@ -2128,9 +1790,7 @@
       </w:r>
       <w:r>
         <w:rPr>
-          <w:rFonts w:ascii="Arial" w:hAnsi="Arial"/>
-          <w:sz w:val="18"/>
-          <w:szCs w:val="18"/>
+          <w:rFonts w:ascii="Arial" w:hAnsi="Arial" w:cs="Arial"/>
           <w:highlight w:val="green"/>
           <w:lang w:val="es-ES_tradnl"/>
         </w:rPr>
@@ -2139,18 +1799,15 @@
     </w:p>
     <w:p>
       <w:pPr>
-        <w:rPr>
-          <w:rFonts w:ascii="Arial" w:hAnsi="Arial" w:cs="Arial"/>
-          <w:sz w:val="18"/>
-          <w:szCs w:val="18"/>
-          <w:lang w:val="es-ES_tradnl"/>
-        </w:rPr>
-      </w:pPr>
-      <w:r>
-        <w:rPr>
-          <w:rFonts w:ascii="Arial" w:hAnsi="Arial" w:cs="Arial"/>
-          <w:sz w:val="18"/>
-          <w:szCs w:val="18"/>
+        <w:spacing w:line="360" w:lineRule="auto"/>
+        <w:rPr>
+          <w:rFonts w:ascii="Arial" w:hAnsi="Arial" w:cs="Arial"/>
+          <w:lang w:val="es-ES_tradnl"/>
+        </w:rPr>
+      </w:pPr>
+      <w:r>
+        <w:rPr>
+          <w:rFonts w:ascii="Arial" w:hAnsi="Arial" w:cs="Arial"/>
           <w:lang w:val="es-ES_tradnl"/>
         </w:rPr>
         <w:t>Refuerza tu aprendizaje: Los tipos de herencia</w:t>
@@ -2158,49 +1815,41 @@
     </w:p>
     <w:p>
       <w:pPr>
-        <w:rPr>
-          <w:rFonts w:ascii="Arial" w:hAnsi="Arial" w:cs="Arial"/>
-          <w:sz w:val="18"/>
-          <w:szCs w:val="18"/>
-          <w:lang w:val="es-ES_tradnl"/>
-        </w:rPr>
-      </w:pPr>
-    </w:p>
-    <w:p>
-      <w:pPr>
-        <w:rPr>
-          <w:rFonts w:ascii="Arial" w:hAnsi="Arial"/>
-          <w:sz w:val="18"/>
-          <w:szCs w:val="18"/>
-          <w:lang w:val="es-ES_tradnl"/>
-        </w:rPr>
-      </w:pPr>
-      <w:r>
-        <w:rPr>
-          <w:rFonts w:ascii="Arial" w:hAnsi="Arial"/>
+        <w:spacing w:line="360" w:lineRule="auto"/>
+        <w:rPr>
+          <w:rFonts w:ascii="Arial" w:hAnsi="Arial" w:cs="Arial"/>
+          <w:lang w:val="es-ES_tradnl"/>
+        </w:rPr>
+      </w:pPr>
+    </w:p>
+    <w:p>
+      <w:pPr>
+        <w:spacing w:line="360" w:lineRule="auto"/>
+        <w:rPr>
+          <w:rFonts w:ascii="Arial" w:hAnsi="Arial" w:cs="Arial"/>
+          <w:lang w:val="es-ES_tradnl"/>
+        </w:rPr>
+      </w:pPr>
+      <w:r>
+        <w:rPr>
+          <w:rFonts w:ascii="Arial" w:hAnsi="Arial" w:cs="Arial"/>
           <w:b/>
           <w:color w:val="FF0000"/>
-          <w:sz w:val="18"/>
-          <w:szCs w:val="18"/>
           <w:lang w:val="es-ES_tradnl"/>
         </w:rPr>
         <w:t>*</w:t>
       </w:r>
       <w:r>
         <w:rPr>
-          <w:rFonts w:ascii="Arial" w:hAnsi="Arial"/>
+          <w:rFonts w:ascii="Arial" w:hAnsi="Arial" w:cs="Arial"/>
           <w:color w:val="FF0000"/>
-          <w:sz w:val="18"/>
-          <w:szCs w:val="18"/>
           <w:lang w:val="es-ES_tradnl"/>
         </w:rPr>
         <w:t xml:space="preserve"> </w:t>
       </w:r>
       <w:r>
         <w:rPr>
-          <w:rFonts w:ascii="Arial" w:hAnsi="Arial"/>
-          <w:sz w:val="18"/>
-          <w:szCs w:val="18"/>
+          <w:rFonts w:ascii="Arial" w:hAnsi="Arial" w:cs="Arial"/>
           <w:highlight w:val="green"/>
           <w:lang w:val="es-ES_tradnl"/>
         </w:rPr>
@@ -2209,18 +1858,15 @@
     </w:p>
     <w:p>
       <w:pPr>
-        <w:rPr>
-          <w:rFonts w:ascii="Arial" w:hAnsi="Arial" w:cs="Arial"/>
-          <w:sz w:val="18"/>
-          <w:szCs w:val="18"/>
-          <w:lang w:val="es-ES_tradnl"/>
-        </w:rPr>
-      </w:pPr>
-      <w:r>
-        <w:rPr>
-          <w:rFonts w:ascii="Arial" w:hAnsi="Arial" w:cs="Arial"/>
-          <w:sz w:val="18"/>
-          <w:szCs w:val="18"/>
+        <w:spacing w:line="360" w:lineRule="auto"/>
+        <w:rPr>
+          <w:rFonts w:ascii="Arial" w:hAnsi="Arial" w:cs="Arial"/>
+          <w:lang w:val="es-ES_tradnl"/>
+        </w:rPr>
+      </w:pPr>
+      <w:r>
+        <w:rPr>
+          <w:rFonts w:ascii="Arial" w:hAnsi="Arial" w:cs="Arial"/>
           <w:lang w:val="es-ES_tradnl"/>
         </w:rPr>
         <w:t>S</w:t>
@@ -2228,118 +1874,81 @@
     </w:p>
     <w:p>
       <w:pPr>
-        <w:rPr>
-          <w:rFonts w:ascii="Arial" w:hAnsi="Arial" w:cs="Arial"/>
-          <w:sz w:val="18"/>
-          <w:szCs w:val="18"/>
-          <w:lang w:val="es-ES_tradnl"/>
-        </w:rPr>
-      </w:pPr>
-    </w:p>
-    <w:p>
-      <w:pPr>
-        <w:rPr>
-          <w:rFonts w:ascii="Arial" w:hAnsi="Arial"/>
-          <w:sz w:val="18"/>
-          <w:szCs w:val="18"/>
-          <w:lang w:val="es-ES_tradnl"/>
-        </w:rPr>
-      </w:pPr>
-      <w:r>
-        <w:rPr>
-          <w:rFonts w:ascii="Arial" w:hAnsi="Arial"/>
+        <w:spacing w:line="360" w:lineRule="auto"/>
+        <w:rPr>
+          <w:rFonts w:ascii="Arial" w:hAnsi="Arial" w:cs="Arial"/>
+          <w:lang w:val="es-ES_tradnl"/>
+        </w:rPr>
+      </w:pPr>
+    </w:p>
+    <w:p>
+      <w:pPr>
+        <w:spacing w:line="360" w:lineRule="auto"/>
+        <w:rPr>
+          <w:rFonts w:ascii="Arial" w:hAnsi="Arial" w:cs="Arial"/>
+          <w:lang w:val="es-ES_tradnl"/>
+        </w:rPr>
+      </w:pPr>
+      <w:r>
+        <w:rPr>
+          <w:rFonts w:ascii="Arial" w:hAnsi="Arial" w:cs="Arial"/>
           <w:b/>
           <w:color w:val="FF0000"/>
-          <w:sz w:val="18"/>
-          <w:szCs w:val="18"/>
           <w:lang w:val="es-ES_tradnl"/>
         </w:rPr>
         <w:t>*</w:t>
       </w:r>
       <w:r>
         <w:rPr>
-          <w:rFonts w:ascii="Arial" w:hAnsi="Arial"/>
-          <w:sz w:val="18"/>
-          <w:szCs w:val="18"/>
+          <w:rFonts w:ascii="Arial" w:hAnsi="Arial" w:cs="Arial"/>
           <w:lang w:val="es-ES_tradnl"/>
         </w:rPr>
         <w:t xml:space="preserve"> </w:t>
       </w:r>
       <w:r>
         <w:rPr>
-          <w:rFonts w:ascii="Arial" w:hAnsi="Arial"/>
-          <w:sz w:val="18"/>
-          <w:szCs w:val="18"/>
+          <w:rFonts w:ascii="Arial" w:hAnsi="Arial" w:cs="Arial"/>
           <w:highlight w:val="green"/>
           <w:lang w:val="es-ES_tradnl"/>
         </w:rPr>
-        <w:t>Enunciado</w:t>
-      </w:r>
-      <w:r>
-        <w:rPr>
-          <w:rFonts w:ascii="Arial" w:hAnsi="Arial"/>
-          <w:sz w:val="18"/>
-          <w:szCs w:val="18"/>
+        <w:t xml:space="preserve">Enunciado (Instrucción </w:t>
+      </w:r>
+      <w:r>
+        <w:rPr>
+          <w:rFonts w:ascii="Arial" w:hAnsi="Arial" w:cs="Arial"/>
+          <w:b/>
           <w:highlight w:val="green"/>
           <w:lang w:val="es-ES_tradnl"/>
         </w:rPr>
-        <w:t xml:space="preserve"> (Instrucción</w:t>
-      </w:r>
-      <w:r>
-        <w:rPr>
-          <w:rFonts w:ascii="Arial" w:hAnsi="Arial"/>
-          <w:sz w:val="18"/>
-          <w:szCs w:val="18"/>
+        <w:t>193</w:t>
+      </w:r>
+      <w:r>
+        <w:rPr>
+          <w:rFonts w:ascii="Arial" w:hAnsi="Arial" w:cs="Arial"/>
           <w:highlight w:val="green"/>
           <w:lang w:val="es-ES_tradnl"/>
         </w:rPr>
-        <w:t xml:space="preserve"> </w:t>
-      </w:r>
-      <w:r>
-        <w:rPr>
-          <w:rFonts w:ascii="Arial" w:hAnsi="Arial"/>
-          <w:b/>
-          <w:sz w:val="18"/>
-          <w:szCs w:val="18"/>
-          <w:highlight w:val="green"/>
-          <w:lang w:val="es-ES_tradnl"/>
-        </w:rPr>
-        <w:t>193</w:t>
-      </w:r>
-      <w:r>
-        <w:rPr>
-          <w:rFonts w:ascii="Arial" w:hAnsi="Arial"/>
-          <w:sz w:val="18"/>
-          <w:szCs w:val="18"/>
-          <w:highlight w:val="green"/>
-          <w:lang w:val="es-ES_tradnl"/>
-        </w:rPr>
         <w:t xml:space="preserve"> caracteres máximo)</w:t>
       </w:r>
     </w:p>
     <w:p>
       <w:pPr>
-        <w:rPr>
-          <w:rFonts w:ascii="Arial" w:hAnsi="Arial" w:cs="Arial"/>
-          <w:sz w:val="18"/>
-          <w:szCs w:val="18"/>
-          <w:lang w:val="es-ES_tradnl"/>
-        </w:rPr>
-      </w:pPr>
-      <w:r>
-        <w:rPr>
-          <w:rFonts w:ascii="Arial" w:hAnsi="Arial" w:cs="Arial"/>
-          <w:sz w:val="18"/>
-          <w:szCs w:val="18"/>
-          <w:lang w:val="es-ES_tradnl"/>
-        </w:rPr>
-        <w:t>Relaciona los términos acerca de los diferentes tipos de herencia</w:t>
-      </w:r>
-      <w:r>
-        <w:rPr>
-          <w:rFonts w:ascii="Arial" w:hAnsi="Arial" w:cs="Arial"/>
-          <w:sz w:val="18"/>
-          <w:szCs w:val="18"/>
+        <w:spacing w:line="360" w:lineRule="auto"/>
+        <w:rPr>
+          <w:rFonts w:ascii="Arial" w:hAnsi="Arial" w:cs="Arial"/>
+          <w:lang w:val="es-ES_tradnl"/>
+        </w:rPr>
+      </w:pPr>
+      <w:r>
+        <w:rPr>
+          <w:rFonts w:ascii="Arial" w:hAnsi="Arial" w:cs="Arial"/>
+          <w:lang w:val="es-ES_tradnl"/>
+        </w:rPr>
+        <w:t>Relaciona los términos de los diferentes tipos de herencia</w:t>
+      </w:r>
+      <w:r>
+        <w:rPr>
+          <w:rFonts w:ascii="Arial" w:hAnsi="Arial" w:cs="Arial"/>
           <w:lang w:val="es-ES_tradnl"/>
         </w:rPr>
         <w:t xml:space="preserve"> y las interacciones genéticas </w:t>
@@ -2347,8 +1956,6 @@
       <w:r>
         <w:rPr>
           <w:rFonts w:ascii="Arial" w:hAnsi="Arial" w:cs="Arial"/>
-          <w:sz w:val="18"/>
-          <w:szCs w:val="18"/>
           <w:lang w:val="es-ES_tradnl"/>
         </w:rPr>
         <w:t>con su descripción correspondiente.</w:t>
@@ -2356,28 +1963,24 @@
     </w:p>
     <w:p>
       <w:pPr>
-        <w:rPr>
-          <w:rFonts w:ascii="Arial" w:hAnsi="Arial" w:cs="Arial"/>
-          <w:sz w:val="18"/>
-          <w:szCs w:val="18"/>
-          <w:lang w:val="es-ES_tradnl"/>
-        </w:rPr>
-      </w:pPr>
-    </w:p>
-    <w:p>
-      <w:pPr>
-        <w:rPr>
-          <w:rFonts w:ascii="Arial" w:hAnsi="Arial"/>
-          <w:sz w:val="18"/>
-          <w:szCs w:val="18"/>
-          <w:lang w:val="es-ES_tradnl"/>
-        </w:rPr>
-      </w:pPr>
-      <w:r>
-        <w:rPr>
-          <w:rFonts w:ascii="Arial" w:hAnsi="Arial"/>
-          <w:sz w:val="18"/>
-          <w:szCs w:val="18"/>
+        <w:spacing w:line="360" w:lineRule="auto"/>
+        <w:rPr>
+          <w:rFonts w:ascii="Arial" w:hAnsi="Arial" w:cs="Arial"/>
+          <w:lang w:val="es-ES_tradnl"/>
+        </w:rPr>
+      </w:pPr>
+    </w:p>
+    <w:p>
+      <w:pPr>
+        <w:spacing w:line="360" w:lineRule="auto"/>
+        <w:rPr>
+          <w:rFonts w:ascii="Arial" w:hAnsi="Arial" w:cs="Arial"/>
+          <w:lang w:val="es-ES_tradnl"/>
+        </w:rPr>
+      </w:pPr>
+      <w:r>
+        <w:rPr>
+          <w:rFonts w:ascii="Arial" w:hAnsi="Arial" w:cs="Arial"/>
           <w:highlight w:val="green"/>
           <w:u w:val="single"/>
           <w:lang w:val="es-ES_tradnl"/>
@@ -2386,9 +1989,7 @@
       </w:r>
       <w:r>
         <w:rPr>
-          <w:rFonts w:ascii="Arial" w:hAnsi="Arial"/>
-          <w:sz w:val="18"/>
-          <w:szCs w:val="18"/>
+          <w:rFonts w:ascii="Arial" w:hAnsi="Arial" w:cs="Arial"/>
           <w:highlight w:val="green"/>
           <w:lang w:val="es-ES_tradnl"/>
         </w:rPr>
@@ -2397,38 +1998,33 @@
     </w:p>
     <w:p>
       <w:pPr>
-        <w:rPr>
-          <w:rFonts w:ascii="Arial" w:hAnsi="Arial" w:cs="Arial"/>
-          <w:sz w:val="18"/>
-          <w:szCs w:val="18"/>
-          <w:lang w:val="es-ES_tradnl"/>
-        </w:rPr>
-      </w:pPr>
-    </w:p>
-    <w:p>
-      <w:pPr>
-        <w:rPr>
-          <w:rFonts w:ascii="Arial" w:hAnsi="Arial" w:cs="Arial"/>
-          <w:sz w:val="18"/>
-          <w:szCs w:val="18"/>
-          <w:lang w:val="es-ES_tradnl"/>
-        </w:rPr>
-      </w:pPr>
-    </w:p>
-    <w:p>
-      <w:pPr>
-        <w:rPr>
-          <w:rFonts w:ascii="Arial" w:hAnsi="Arial"/>
-          <w:sz w:val="18"/>
-          <w:szCs w:val="18"/>
-          <w:lang w:val="es-ES_tradnl"/>
-        </w:rPr>
-      </w:pPr>
-      <w:r>
-        <w:rPr>
-          <w:rFonts w:ascii="Arial" w:hAnsi="Arial"/>
-          <w:sz w:val="18"/>
-          <w:szCs w:val="18"/>
+        <w:spacing w:line="360" w:lineRule="auto"/>
+        <w:rPr>
+          <w:rFonts w:ascii="Arial" w:hAnsi="Arial" w:cs="Arial"/>
+          <w:lang w:val="es-ES_tradnl"/>
+        </w:rPr>
+      </w:pPr>
+    </w:p>
+    <w:p>
+      <w:pPr>
+        <w:spacing w:line="360" w:lineRule="auto"/>
+        <w:rPr>
+          <w:rFonts w:ascii="Arial" w:hAnsi="Arial" w:cs="Arial"/>
+          <w:lang w:val="es-ES_tradnl"/>
+        </w:rPr>
+      </w:pPr>
+    </w:p>
+    <w:p>
+      <w:pPr>
+        <w:spacing w:line="360" w:lineRule="auto"/>
+        <w:rPr>
+          <w:rFonts w:ascii="Arial" w:hAnsi="Arial" w:cs="Arial"/>
+          <w:lang w:val="es-ES_tradnl"/>
+        </w:rPr>
+      </w:pPr>
+      <w:r>
+        <w:rPr>
+          <w:rFonts w:ascii="Arial" w:hAnsi="Arial" w:cs="Arial"/>
           <w:highlight w:val="green"/>
           <w:lang w:val="es-ES_tradnl"/>
         </w:rPr>
@@ -2436,9 +2032,7 @@
       </w:r>
       <w:r>
         <w:rPr>
-          <w:rFonts w:ascii="Arial" w:hAnsi="Arial"/>
-          <w:sz w:val="18"/>
-          <w:szCs w:val="18"/>
+          <w:rFonts w:ascii="Arial" w:hAnsi="Arial" w:cs="Arial"/>
           <w:highlight w:val="green"/>
           <w:u w:val="single"/>
           <w:lang w:val="es-ES_tradnl"/>
@@ -2447,9 +2041,7 @@
       </w:r>
       <w:r>
         <w:rPr>
-          <w:rFonts w:ascii="Arial" w:hAnsi="Arial"/>
-          <w:sz w:val="18"/>
-          <w:szCs w:val="18"/>
+          <w:rFonts w:ascii="Arial" w:hAnsi="Arial" w:cs="Arial"/>
           <w:highlight w:val="green"/>
           <w:lang w:val="es-ES_tradnl"/>
         </w:rPr>
@@ -2458,18 +2050,15 @@
     </w:p>
     <w:p>
       <w:pPr>
-        <w:rPr>
-          <w:rFonts w:ascii="Arial" w:hAnsi="Arial" w:cs="Arial"/>
-          <w:sz w:val="18"/>
-          <w:szCs w:val="18"/>
-          <w:lang w:val="es-ES_tradnl"/>
-        </w:rPr>
-      </w:pPr>
-      <w:r>
-        <w:rPr>
-          <w:rFonts w:ascii="Arial" w:hAnsi="Arial" w:cs="Arial"/>
-          <w:sz w:val="18"/>
-          <w:szCs w:val="18"/>
+        <w:spacing w:line="360" w:lineRule="auto"/>
+        <w:rPr>
+          <w:rFonts w:ascii="Arial" w:hAnsi="Arial" w:cs="Arial"/>
+          <w:lang w:val="es-ES_tradnl"/>
+        </w:rPr>
+      </w:pPr>
+      <w:r>
+        <w:rPr>
+          <w:rFonts w:ascii="Arial" w:hAnsi="Arial" w:cs="Arial"/>
           <w:lang w:val="es-ES_tradnl"/>
         </w:rPr>
         <w:t>N</w:t>
@@ -2477,48 +2066,40 @@
     </w:p>
     <w:p>
       <w:pPr>
-        <w:rPr>
-          <w:rFonts w:ascii="Arial" w:hAnsi="Arial" w:cs="Arial"/>
-          <w:sz w:val="18"/>
-          <w:szCs w:val="18"/>
-          <w:lang w:val="es-ES_tradnl"/>
-        </w:rPr>
-      </w:pPr>
-    </w:p>
-    <w:p>
-      <w:pPr>
-        <w:rPr>
-          <w:rFonts w:ascii="Arial" w:hAnsi="Arial"/>
-          <w:sz w:val="18"/>
-          <w:szCs w:val="18"/>
-          <w:lang w:val="es-ES_tradnl"/>
-        </w:rPr>
-      </w:pPr>
-      <w:r>
-        <w:rPr>
-          <w:rFonts w:ascii="Arial" w:hAnsi="Arial"/>
+        <w:spacing w:line="360" w:lineRule="auto"/>
+        <w:rPr>
+          <w:rFonts w:ascii="Arial" w:hAnsi="Arial" w:cs="Arial"/>
+          <w:lang w:val="es-ES_tradnl"/>
+        </w:rPr>
+      </w:pPr>
+    </w:p>
+    <w:p>
+      <w:pPr>
+        <w:spacing w:line="360" w:lineRule="auto"/>
+        <w:rPr>
+          <w:rFonts w:ascii="Arial" w:hAnsi="Arial" w:cs="Arial"/>
+          <w:lang w:val="es-ES_tradnl"/>
+        </w:rPr>
+      </w:pPr>
+      <w:r>
+        <w:rPr>
+          <w:rFonts w:ascii="Arial" w:hAnsi="Arial" w:cs="Arial"/>
           <w:b/>
           <w:color w:val="FF0000"/>
-          <w:sz w:val="18"/>
-          <w:szCs w:val="18"/>
           <w:lang w:val="es-ES_tradnl"/>
         </w:rPr>
         <w:t>*</w:t>
       </w:r>
       <w:r>
         <w:rPr>
-          <w:rFonts w:ascii="Arial" w:hAnsi="Arial"/>
-          <w:sz w:val="18"/>
-          <w:szCs w:val="18"/>
+          <w:rFonts w:ascii="Arial" w:hAnsi="Arial" w:cs="Arial"/>
           <w:lang w:val="es-ES_tradnl"/>
         </w:rPr>
         <w:t xml:space="preserve"> </w:t>
       </w:r>
       <w:r>
         <w:rPr>
-          <w:rFonts w:ascii="Arial" w:hAnsi="Arial"/>
-          <w:sz w:val="18"/>
-          <w:szCs w:val="18"/>
+          <w:rFonts w:ascii="Arial" w:hAnsi="Arial" w:cs="Arial"/>
           <w:highlight w:val="green"/>
           <w:lang w:val="es-ES_tradnl"/>
         </w:rPr>
@@ -2527,9 +2108,7 @@
       <w:proofErr w:type="gramStart"/>
       <w:r>
         <w:rPr>
-          <w:rFonts w:ascii="Arial" w:hAnsi="Arial"/>
-          <w:sz w:val="18"/>
-          <w:szCs w:val="18"/>
+          <w:rFonts w:ascii="Arial" w:hAnsi="Arial" w:cs="Arial"/>
           <w:highlight w:val="green"/>
           <w:lang w:val="es-ES_tradnl"/>
         </w:rPr>
@@ -2538,9 +2117,7 @@
       <w:proofErr w:type="gramEnd"/>
       <w:r>
         <w:rPr>
-          <w:rFonts w:ascii="Arial" w:hAnsi="Arial"/>
-          <w:sz w:val="18"/>
-          <w:szCs w:val="18"/>
+          <w:rFonts w:ascii="Arial" w:hAnsi="Arial" w:cs="Arial"/>
           <w:highlight w:val="green"/>
           <w:lang w:val="es-ES_tradnl"/>
         </w:rPr>
@@ -2549,18 +2126,15 @@
     </w:p>
     <w:p>
       <w:pPr>
-        <w:rPr>
-          <w:rFonts w:ascii="Arial" w:hAnsi="Arial" w:cs="Arial"/>
-          <w:sz w:val="18"/>
-          <w:szCs w:val="18"/>
-          <w:lang w:val="es-ES_tradnl"/>
-        </w:rPr>
-      </w:pPr>
-      <w:r>
-        <w:rPr>
-          <w:rFonts w:ascii="Arial" w:hAnsi="Arial" w:cs="Arial"/>
-          <w:sz w:val="18"/>
-          <w:szCs w:val="18"/>
+        <w:spacing w:line="360" w:lineRule="auto"/>
+        <w:rPr>
+          <w:rFonts w:ascii="Arial" w:hAnsi="Arial" w:cs="Arial"/>
+          <w:lang w:val="es-ES_tradnl"/>
+        </w:rPr>
+      </w:pPr>
+      <w:r>
+        <w:rPr>
+          <w:rFonts w:ascii="Arial" w:hAnsi="Arial" w:cs="Arial"/>
           <w:lang w:val="es-ES_tradnl"/>
         </w:rPr>
         <w:t>N</w:t>
@@ -2568,28 +2142,24 @@
     </w:p>
     <w:p>
       <w:pPr>
-        <w:rPr>
-          <w:rFonts w:ascii="Arial" w:hAnsi="Arial" w:cs="Arial"/>
-          <w:sz w:val="18"/>
-          <w:szCs w:val="18"/>
-          <w:lang w:val="es-ES_tradnl"/>
-        </w:rPr>
-      </w:pPr>
-    </w:p>
-    <w:p>
-      <w:pPr>
-        <w:rPr>
-          <w:rFonts w:ascii="Arial" w:hAnsi="Arial"/>
-          <w:sz w:val="18"/>
-          <w:szCs w:val="18"/>
-          <w:lang w:val="es-ES_tradnl"/>
-        </w:rPr>
-      </w:pPr>
-      <w:r>
-        <w:rPr>
-          <w:rFonts w:ascii="Arial" w:hAnsi="Arial"/>
-          <w:sz w:val="18"/>
-          <w:szCs w:val="18"/>
+        <w:spacing w:line="360" w:lineRule="auto"/>
+        <w:rPr>
+          <w:rFonts w:ascii="Arial" w:hAnsi="Arial" w:cs="Arial"/>
+          <w:lang w:val="es-ES_tradnl"/>
+        </w:rPr>
+      </w:pPr>
+    </w:p>
+    <w:p>
+      <w:pPr>
+        <w:spacing w:line="360" w:lineRule="auto"/>
+        <w:rPr>
+          <w:rFonts w:ascii="Arial" w:hAnsi="Arial" w:cs="Arial"/>
+          <w:lang w:val="es-ES_tradnl"/>
+        </w:rPr>
+      </w:pPr>
+      <w:r>
+        <w:rPr>
+          <w:rFonts w:ascii="Arial" w:hAnsi="Arial" w:cs="Arial"/>
           <w:highlight w:val="green"/>
           <w:lang w:val="es-ES_tradnl"/>
         </w:rPr>
@@ -2598,18 +2168,15 @@
     </w:p>
     <w:p>
       <w:pPr>
-        <w:rPr>
-          <w:rFonts w:ascii="Arial" w:hAnsi="Arial" w:cs="Arial"/>
-          <w:sz w:val="18"/>
-          <w:szCs w:val="18"/>
-          <w:lang w:val="es-ES_tradnl"/>
-        </w:rPr>
-      </w:pPr>
-      <w:r>
-        <w:rPr>
-          <w:rFonts w:ascii="Arial" w:hAnsi="Arial" w:cs="Arial"/>
-          <w:sz w:val="18"/>
-          <w:szCs w:val="18"/>
+        <w:spacing w:line="360" w:lineRule="auto"/>
+        <w:rPr>
+          <w:rFonts w:ascii="Arial" w:hAnsi="Arial" w:cs="Arial"/>
+          <w:lang w:val="es-ES_tradnl"/>
+        </w:rPr>
+      </w:pPr>
+      <w:r>
+        <w:rPr>
+          <w:rFonts w:ascii="Arial" w:hAnsi="Arial" w:cs="Arial"/>
           <w:lang w:val="es-ES_tradnl"/>
         </w:rPr>
         <w:t>N</w:t>
@@ -2617,70 +2184,74 @@
     </w:p>
     <w:p>
       <w:pPr>
-        <w:rPr>
-          <w:rFonts w:ascii="Arial" w:hAnsi="Arial"/>
-          <w:sz w:val="18"/>
-          <w:szCs w:val="18"/>
-          <w:lang w:val="es-ES_tradnl"/>
-        </w:rPr>
-      </w:pPr>
-    </w:p>
-    <w:p>
-      <w:pPr>
-        <w:rPr>
-          <w:rFonts w:ascii="Arial" w:hAnsi="Arial"/>
+        <w:spacing w:line="360" w:lineRule="auto"/>
+        <w:rPr>
+          <w:rFonts w:ascii="Arial" w:hAnsi="Arial" w:cs="Arial"/>
+          <w:lang w:val="es-ES_tradnl"/>
+        </w:rPr>
+      </w:pPr>
+    </w:p>
+    <w:p>
+      <w:pPr>
+        <w:spacing w:line="360" w:lineRule="auto"/>
+        <w:rPr>
+          <w:rFonts w:ascii="Arial" w:hAnsi="Arial" w:cs="Arial"/>
           <w:color w:val="0000FF"/>
-          <w:sz w:val="16"/>
-          <w:szCs w:val="16"/>
-          <w:lang w:val="es-ES_tradnl"/>
-        </w:rPr>
-      </w:pPr>
-      <w:r>
-        <w:rPr>
-          <w:rFonts w:ascii="Arial" w:hAnsi="Arial"/>
+          <w:lang w:val="es-ES_tradnl"/>
+        </w:rPr>
+      </w:pPr>
+      <w:r>
+        <w:rPr>
+          <w:rFonts w:ascii="Arial" w:hAnsi="Arial" w:cs="Arial"/>
           <w:color w:val="0000FF"/>
-          <w:sz w:val="16"/>
-          <w:szCs w:val="16"/>
-          <w:lang w:val="es-ES_tradnl"/>
-        </w:rPr>
-        <w:t>MÍN. 2  MÁX. 5</w:t>
-      </w:r>
-      <w:r>
-        <w:rPr>
-          <w:rFonts w:ascii="Arial" w:hAnsi="Arial"/>
+          <w:lang w:val="es-ES_tradnl"/>
+        </w:rPr>
+        <w:t>MÍN. 2</w:t>
+      </w:r>
+      <w:r>
+        <w:rPr>
+          <w:rFonts w:ascii="Arial" w:hAnsi="Arial" w:cs="Arial"/>
           <w:color w:val="0000FF"/>
-          <w:sz w:val="16"/>
-          <w:szCs w:val="16"/>
+          <w:lang w:val="es-ES_tradnl"/>
+        </w:rPr>
+        <w:t xml:space="preserve"> </w:t>
+      </w:r>
+      <w:r>
+        <w:rPr>
+          <w:rFonts w:ascii="Arial" w:hAnsi="Arial" w:cs="Arial"/>
+          <w:color w:val="0000FF"/>
+          <w:lang w:val="es-ES_tradnl"/>
+        </w:rPr>
+        <w:t>MÁX. 5</w:t>
+      </w:r>
+      <w:r>
+        <w:rPr>
+          <w:rFonts w:ascii="Arial" w:hAnsi="Arial" w:cs="Arial"/>
+          <w:color w:val="0000FF"/>
           <w:lang w:val="es-ES_tradnl"/>
         </w:rPr>
         <w:t xml:space="preserve">. MATCH: </w:t>
       </w:r>
       <w:r>
         <w:rPr>
-          <w:rFonts w:ascii="Arial" w:hAnsi="Arial"/>
+          <w:rFonts w:ascii="Arial" w:hAnsi="Arial" w:cs="Arial"/>
           <w:color w:val="0000FF"/>
-          <w:sz w:val="16"/>
-          <w:szCs w:val="16"/>
           <w:lang w:val="es-ES_tradnl"/>
         </w:rPr>
         <w:t>PALABRA</w:t>
       </w:r>
       <w:r>
         <w:rPr>
-          <w:rFonts w:ascii="Arial" w:hAnsi="Arial"/>
+          <w:rFonts w:ascii="Arial" w:hAnsi="Arial" w:cs="Arial"/>
           <w:color w:val="0000FF"/>
-          <w:sz w:val="16"/>
-          <w:szCs w:val="16"/>
           <w:lang w:val="es-ES_tradnl"/>
         </w:rPr>
         <w:t xml:space="preserve"> A </w:t>
       </w:r>
       <w:r>
         <w:rPr>
-          <w:rFonts w:ascii="Arial" w:hAnsi="Arial"/>
+          <w:rFonts w:ascii="Arial" w:hAnsi="Arial" w:cs="Arial"/>
           <w:color w:val="0000FF"/>
-          <w:sz w:val="16"/>
-          <w:szCs w:val="16"/>
           <w:lang w:val="es-ES_tradnl"/>
         </w:rPr>
         <w:t>FRASE</w:t>
@@ -2692,20 +2263,17 @@
           <w:tab w:val="left" w:pos="426"/>
           <w:tab w:val="left" w:pos="5103"/>
         </w:tabs>
-        <w:rPr>
-          <w:rFonts w:ascii="Arial" w:hAnsi="Arial"/>
+        <w:spacing w:line="360" w:lineRule="auto"/>
+        <w:rPr>
+          <w:rFonts w:ascii="Arial" w:hAnsi="Arial" w:cs="Arial"/>
           <w:color w:val="FF0000"/>
-          <w:sz w:val="18"/>
-          <w:szCs w:val="18"/>
-          <w:lang w:val="es-ES_tradnl"/>
-        </w:rPr>
-      </w:pPr>
-      <w:r>
-        <w:rPr>
-          <w:rFonts w:ascii="Arial" w:hAnsi="Arial"/>
+          <w:lang w:val="es-ES_tradnl"/>
+        </w:rPr>
+      </w:pPr>
+      <w:r>
+        <w:rPr>
+          <w:rFonts w:ascii="Arial" w:hAnsi="Arial" w:cs="Arial"/>
           <w:color w:val="FF0000"/>
-          <w:sz w:val="18"/>
-          <w:szCs w:val="18"/>
           <w:lang w:val="es-ES_tradnl"/>
         </w:rPr>
         <w:tab/>
@@ -2713,113 +2281,91 @@
       </w:r>
       <w:r>
         <w:rPr>
-          <w:rFonts w:ascii="Arial" w:hAnsi="Arial"/>
+          <w:rFonts w:ascii="Arial" w:hAnsi="Arial" w:cs="Arial"/>
           <w:b/>
           <w:color w:val="FF0000"/>
-          <w:sz w:val="18"/>
-          <w:szCs w:val="18"/>
           <w:lang w:val="es-ES_tradnl"/>
         </w:rPr>
         <w:t>2</w:t>
       </w:r>
       <w:r>
         <w:rPr>
-          <w:rFonts w:ascii="Arial" w:hAnsi="Arial"/>
+          <w:rFonts w:ascii="Arial" w:hAnsi="Arial" w:cs="Arial"/>
           <w:b/>
           <w:color w:val="FF0000"/>
-          <w:sz w:val="18"/>
-          <w:szCs w:val="18"/>
           <w:lang w:val="es-ES_tradnl"/>
         </w:rPr>
         <w:t>5</w:t>
       </w:r>
       <w:r>
         <w:rPr>
-          <w:rFonts w:ascii="Arial" w:hAnsi="Arial"/>
+          <w:rFonts w:ascii="Arial" w:hAnsi="Arial" w:cs="Arial"/>
           <w:color w:val="FF0000"/>
-          <w:sz w:val="18"/>
-          <w:szCs w:val="18"/>
           <w:lang w:val="es-ES_tradnl"/>
         </w:rPr>
         <w:t xml:space="preserve"> caracteres</w:t>
       </w:r>
       <w:r>
         <w:rPr>
-          <w:rFonts w:ascii="Arial" w:hAnsi="Arial"/>
+          <w:rFonts w:ascii="Arial" w:hAnsi="Arial" w:cs="Arial"/>
           <w:color w:val="FF0000"/>
-          <w:sz w:val="18"/>
-          <w:szCs w:val="18"/>
           <w:lang w:val="es-ES_tradnl"/>
         </w:rPr>
         <w:t xml:space="preserve"> máx.)</w:t>
       </w:r>
       <w:r>
         <w:rPr>
-          <w:rFonts w:ascii="Arial" w:hAnsi="Arial"/>
+          <w:rFonts w:ascii="Arial" w:hAnsi="Arial" w:cs="Arial"/>
           <w:color w:val="FF0000"/>
-          <w:sz w:val="18"/>
-          <w:szCs w:val="18"/>
           <w:lang w:val="es-ES_tradnl"/>
         </w:rPr>
         <w:tab/>
       </w:r>
       <w:r>
         <w:rPr>
-          <w:rFonts w:ascii="Arial" w:hAnsi="Arial"/>
+          <w:rFonts w:ascii="Arial" w:hAnsi="Arial" w:cs="Arial"/>
           <w:color w:val="FF0000"/>
-          <w:sz w:val="18"/>
-          <w:szCs w:val="18"/>
           <w:lang w:val="es-ES_tradnl"/>
         </w:rPr>
         <w:t>Frase</w:t>
       </w:r>
       <w:r>
         <w:rPr>
-          <w:rFonts w:ascii="Arial" w:hAnsi="Arial"/>
+          <w:rFonts w:ascii="Arial" w:hAnsi="Arial" w:cs="Arial"/>
           <w:color w:val="FF0000"/>
-          <w:sz w:val="18"/>
-          <w:szCs w:val="18"/>
           <w:lang w:val="es-ES_tradnl"/>
         </w:rPr>
         <w:t xml:space="preserve"> – bloque 2 (</w:t>
       </w:r>
       <w:r>
         <w:rPr>
-          <w:rFonts w:ascii="Arial" w:hAnsi="Arial"/>
+          <w:rFonts w:ascii="Arial" w:hAnsi="Arial" w:cs="Arial"/>
           <w:b/>
           <w:color w:val="FF0000"/>
-          <w:sz w:val="18"/>
-          <w:szCs w:val="18"/>
           <w:lang w:val="es-ES_tradnl"/>
         </w:rPr>
         <w:t>122</w:t>
       </w:r>
       <w:r>
         <w:rPr>
-          <w:rFonts w:ascii="Arial" w:hAnsi="Arial"/>
+          <w:rFonts w:ascii="Arial" w:hAnsi="Arial" w:cs="Arial"/>
           <w:color w:val="FF0000"/>
-          <w:sz w:val="18"/>
-          <w:szCs w:val="18"/>
           <w:lang w:val="es-ES_tradnl"/>
         </w:rPr>
         <w:t xml:space="preserve"> caracteres</w:t>
       </w:r>
       <w:r>
         <w:rPr>
-          <w:rFonts w:ascii="Arial" w:hAnsi="Arial"/>
+          <w:rFonts w:ascii="Arial" w:hAnsi="Arial" w:cs="Arial"/>
           <w:color w:val="FF0000"/>
-          <w:sz w:val="18"/>
-          <w:szCs w:val="18"/>
           <w:lang w:val="es-ES_tradnl"/>
         </w:rPr>
         <w:t xml:space="preserve"> máx.</w:t>
       </w:r>
       <w:r>
         <w:rPr>
-          <w:rFonts w:ascii="Arial" w:hAnsi="Arial"/>
+          <w:rFonts w:ascii="Arial" w:hAnsi="Arial" w:cs="Arial"/>
           <w:color w:val="FF0000"/>
-          <w:sz w:val="18"/>
-          <w:szCs w:val="18"/>
           <w:lang w:val="es-ES_tradnl"/>
         </w:rPr>
         <w:t>)</w:t>
@@ -2845,17 +2391,16 @@
           </w:tcPr>
           <w:p>
             <w:pPr>
+              <w:spacing w:line="360" w:lineRule="auto"/>
               <w:jc w:val="center"/>
               <w:rPr>
-                <w:rFonts w:ascii="Arial" w:hAnsi="Arial"/>
-                <w:sz w:val="18"/>
-                <w:szCs w:val="18"/>
-                <w:lang w:val="es-ES_tradnl"/>
-              </w:rPr>
-            </w:pPr>
-            <w:r>
-              <w:rPr>
-                <w:rFonts w:ascii="Arial" w:hAnsi="Arial"/>
+                <w:rFonts w:ascii="Arial" w:hAnsi="Arial" w:cs="Arial"/>
+                <w:lang w:val="es-ES_tradnl"/>
+              </w:rPr>
+            </w:pPr>
+            <w:r>
+              <w:rPr>
+                <w:rFonts w:ascii="Arial" w:hAnsi="Arial" w:cs="Arial"/>
                 <w:color w:val="FF0000"/>
                 <w:lang w:val="es-ES_tradnl"/>
               </w:rPr>
@@ -2863,9 +2408,7 @@
             </w:r>
             <w:r>
               <w:rPr>
-                <w:rFonts w:ascii="Arial" w:hAnsi="Arial"/>
-                <w:sz w:val="18"/>
-                <w:szCs w:val="18"/>
+                <w:rFonts w:ascii="Arial" w:hAnsi="Arial" w:cs="Arial"/>
                 <w:lang w:val="es-ES_tradnl"/>
               </w:rPr>
               <w:t>1</w:t>
@@ -2879,18 +2422,15 @@
           </w:tcPr>
           <w:p>
             <w:pPr>
-              <w:rPr>
-                <w:rFonts w:ascii="Arial" w:hAnsi="Arial"/>
-                <w:sz w:val="18"/>
-                <w:szCs w:val="18"/>
-                <w:lang w:val="es-ES_tradnl"/>
-              </w:rPr>
-            </w:pPr>
-            <w:r>
-              <w:rPr>
-                <w:rFonts w:ascii="Arial" w:hAnsi="Arial"/>
-                <w:sz w:val="18"/>
-                <w:szCs w:val="18"/>
+              <w:spacing w:line="360" w:lineRule="auto"/>
+              <w:rPr>
+                <w:rFonts w:ascii="Arial" w:hAnsi="Arial" w:cs="Arial"/>
+                <w:lang w:val="es-ES_tradnl"/>
+              </w:rPr>
+            </w:pPr>
+            <w:r>
+              <w:rPr>
+                <w:rFonts w:ascii="Arial" w:hAnsi="Arial" w:cs="Arial"/>
                 <w:lang w:val="es-ES_tradnl"/>
               </w:rPr>
               <w:t>Herencia materna</w:t>
@@ -2904,18 +2444,15 @@
           </w:tcPr>
           <w:p>
             <w:pPr>
-              <w:rPr>
-                <w:rFonts w:ascii="Arial" w:hAnsi="Arial"/>
-                <w:sz w:val="18"/>
-                <w:szCs w:val="18"/>
-                <w:lang w:val="es-ES_tradnl"/>
-              </w:rPr>
-            </w:pPr>
-            <w:r>
-              <w:rPr>
-                <w:rFonts w:ascii="Arial" w:hAnsi="Arial"/>
-                <w:sz w:val="18"/>
-                <w:szCs w:val="18"/>
+              <w:spacing w:line="360" w:lineRule="auto"/>
+              <w:rPr>
+                <w:rFonts w:ascii="Arial" w:hAnsi="Arial" w:cs="Arial"/>
+                <w:lang w:val="es-ES_tradnl"/>
+              </w:rPr>
+            </w:pPr>
+            <w:r>
+              <w:rPr>
+                <w:rFonts w:ascii="Arial" w:hAnsi="Arial" w:cs="Arial"/>
                 <w:lang w:val="es-ES_tradnl"/>
               </w:rPr>
               <w:t>Los genes heredados se encuentran en los organelos citoplasmáticos: mitocondrias y cloroplastos.</w:t>
@@ -2932,17 +2469,16 @@
           </w:tcPr>
           <w:p>
             <w:pPr>
+              <w:spacing w:line="360" w:lineRule="auto"/>
               <w:jc w:val="center"/>
               <w:rPr>
-                <w:rFonts w:ascii="Arial" w:hAnsi="Arial"/>
-                <w:sz w:val="18"/>
-                <w:szCs w:val="18"/>
-                <w:lang w:val="es-ES_tradnl"/>
-              </w:rPr>
-            </w:pPr>
-            <w:r>
-              <w:rPr>
-                <w:rFonts w:ascii="Arial" w:hAnsi="Arial"/>
+                <w:rFonts w:ascii="Arial" w:hAnsi="Arial" w:cs="Arial"/>
+                <w:lang w:val="es-ES_tradnl"/>
+              </w:rPr>
+            </w:pPr>
+            <w:r>
+              <w:rPr>
+                <w:rFonts w:ascii="Arial" w:hAnsi="Arial" w:cs="Arial"/>
                 <w:color w:val="FF0000"/>
                 <w:lang w:val="es-ES_tradnl"/>
               </w:rPr>
@@ -2950,9 +2486,7 @@
             </w:r>
             <w:r>
               <w:rPr>
-                <w:rFonts w:ascii="Arial" w:hAnsi="Arial"/>
-                <w:sz w:val="18"/>
-                <w:szCs w:val="18"/>
+                <w:rFonts w:ascii="Arial" w:hAnsi="Arial" w:cs="Arial"/>
                 <w:lang w:val="es-ES_tradnl"/>
               </w:rPr>
               <w:t>2</w:t>
@@ -2966,18 +2500,15 @@
           </w:tcPr>
           <w:p>
             <w:pPr>
-              <w:rPr>
-                <w:rFonts w:ascii="Arial" w:hAnsi="Arial"/>
-                <w:sz w:val="18"/>
-                <w:szCs w:val="18"/>
-                <w:lang w:val="es-ES_tradnl"/>
-              </w:rPr>
-            </w:pPr>
-            <w:r>
-              <w:rPr>
-                <w:rFonts w:ascii="Arial" w:hAnsi="Arial"/>
-                <w:sz w:val="18"/>
-                <w:szCs w:val="18"/>
+              <w:spacing w:line="360" w:lineRule="auto"/>
+              <w:rPr>
+                <w:rFonts w:ascii="Arial" w:hAnsi="Arial" w:cs="Arial"/>
+                <w:lang w:val="es-ES_tradnl"/>
+              </w:rPr>
+            </w:pPr>
+            <w:r>
+              <w:rPr>
+                <w:rFonts w:ascii="Arial" w:hAnsi="Arial" w:cs="Arial"/>
                 <w:lang w:val="es-ES_tradnl"/>
               </w:rPr>
               <w:t>Herencia poligénica</w:t>
@@ -2991,36 +2522,29 @@
           </w:tcPr>
           <w:p>
             <w:pPr>
-              <w:rPr>
-                <w:rFonts w:ascii="Arial" w:hAnsi="Arial"/>
-                <w:sz w:val="18"/>
-                <w:szCs w:val="18"/>
-                <w:lang w:val="es-ES_tradnl"/>
-              </w:rPr>
-            </w:pPr>
-            <w:r>
-              <w:rPr>
-                <w:rFonts w:ascii="Arial" w:hAnsi="Arial"/>
-                <w:sz w:val="18"/>
-                <w:szCs w:val="18"/>
+              <w:spacing w:line="360" w:lineRule="auto"/>
+              <w:rPr>
+                <w:rFonts w:ascii="Arial" w:hAnsi="Arial" w:cs="Arial"/>
+                <w:lang w:val="es-ES_tradnl"/>
+              </w:rPr>
+            </w:pPr>
+            <w:r>
+              <w:rPr>
+                <w:rFonts w:ascii="Arial" w:hAnsi="Arial" w:cs="Arial"/>
                 <w:lang w:val="es-ES_tradnl"/>
               </w:rPr>
               <w:t>Es el resultado de la interacción de varios genes. Da lugar a variaciones fenotípicas</w:t>
             </w:r>
             <w:r>
               <w:rPr>
-                <w:rFonts w:ascii="Arial" w:hAnsi="Arial"/>
-                <w:sz w:val="18"/>
-                <w:szCs w:val="18"/>
+                <w:rFonts w:ascii="Arial" w:hAnsi="Arial" w:cs="Arial"/>
                 <w:lang w:val="es-ES_tradnl"/>
               </w:rPr>
               <w:t xml:space="preserve"> con muchas posibilidades intermedias</w:t>
             </w:r>
             <w:r>
               <w:rPr>
-                <w:rFonts w:ascii="Arial" w:hAnsi="Arial"/>
-                <w:sz w:val="18"/>
-                <w:szCs w:val="18"/>
+                <w:rFonts w:ascii="Arial" w:hAnsi="Arial" w:cs="Arial"/>
                 <w:lang w:val="es-ES_tradnl"/>
               </w:rPr>
               <w:t>.</w:t>
@@ -3037,22 +2561,18 @@
           </w:tcPr>
           <w:p>
             <w:pPr>
+              <w:spacing w:line="360" w:lineRule="auto"/>
               <w:jc w:val="center"/>
               <w:rPr>
-                <w:rFonts w:ascii="Arial" w:hAnsi="Arial"/>
-                <w:sz w:val="18"/>
-                <w:szCs w:val="18"/>
-                <w:lang w:val="es-ES_tradnl"/>
-              </w:rPr>
-            </w:pPr>
-            <w:r>
-              <w:rPr>
-                <w:rFonts w:ascii="Arial" w:hAnsi="Arial"/>
-                <w:sz w:val="18"/>
-                <w:szCs w:val="18"/>
-                <w:lang w:val="es-ES_tradnl"/>
-              </w:rPr>
-              <w:lastRenderedPageBreak/>
+                <w:rFonts w:ascii="Arial" w:hAnsi="Arial" w:cs="Arial"/>
+                <w:lang w:val="es-ES_tradnl"/>
+              </w:rPr>
+            </w:pPr>
+            <w:r>
+              <w:rPr>
+                <w:rFonts w:ascii="Arial" w:hAnsi="Arial" w:cs="Arial"/>
+                <w:lang w:val="es-ES_tradnl"/>
+              </w:rPr>
               <w:t>3</w:t>
             </w:r>
           </w:p>
@@ -3064,18 +2584,15 @@
           </w:tcPr>
           <w:p>
             <w:pPr>
-              <w:rPr>
-                <w:rFonts w:ascii="Arial" w:hAnsi="Arial"/>
-                <w:sz w:val="18"/>
-                <w:szCs w:val="18"/>
-                <w:lang w:val="es-ES_tradnl"/>
-              </w:rPr>
-            </w:pPr>
-            <w:r>
-              <w:rPr>
-                <w:rFonts w:ascii="Arial" w:hAnsi="Arial"/>
-                <w:sz w:val="18"/>
-                <w:szCs w:val="18"/>
+              <w:spacing w:line="360" w:lineRule="auto"/>
+              <w:rPr>
+                <w:rFonts w:ascii="Arial" w:hAnsi="Arial" w:cs="Arial"/>
+                <w:lang w:val="es-ES_tradnl"/>
+              </w:rPr>
+            </w:pPr>
+            <w:r>
+              <w:rPr>
+                <w:rFonts w:ascii="Arial" w:hAnsi="Arial" w:cs="Arial"/>
                 <w:lang w:val="es-ES_tradnl"/>
               </w:rPr>
               <w:t xml:space="preserve">Herencia </w:t>
@@ -3083,9 +2600,7 @@
             <w:proofErr w:type="spellStart"/>
             <w:r>
               <w:rPr>
-                <w:rFonts w:ascii="Arial" w:hAnsi="Arial"/>
-                <w:sz w:val="18"/>
-                <w:szCs w:val="18"/>
+                <w:rFonts w:ascii="Arial" w:hAnsi="Arial" w:cs="Arial"/>
                 <w:lang w:val="es-ES_tradnl"/>
               </w:rPr>
               <w:t>polialélica</w:t>
@@ -3100,18 +2615,15 @@
           </w:tcPr>
           <w:p>
             <w:pPr>
-              <w:rPr>
-                <w:rFonts w:ascii="Arial" w:hAnsi="Arial"/>
-                <w:sz w:val="18"/>
-                <w:szCs w:val="18"/>
-                <w:lang w:val="es-ES_tradnl"/>
-              </w:rPr>
-            </w:pPr>
-            <w:r>
-              <w:rPr>
-                <w:rFonts w:ascii="Arial" w:hAnsi="Arial"/>
-                <w:sz w:val="18"/>
-                <w:szCs w:val="18"/>
+              <w:spacing w:line="360" w:lineRule="auto"/>
+              <w:rPr>
+                <w:rFonts w:ascii="Arial" w:hAnsi="Arial" w:cs="Arial"/>
+                <w:lang w:val="es-ES_tradnl"/>
+              </w:rPr>
+            </w:pPr>
+            <w:r>
+              <w:rPr>
+                <w:rFonts w:ascii="Arial" w:hAnsi="Arial" w:cs="Arial"/>
                 <w:lang w:val="es-ES_tradnl"/>
               </w:rPr>
               <w:t>Es propia de los genes que tienen más de dos alelos, los cuales dan origen a múltiples fenotipos en una población.</w:t>
@@ -3128,19 +2640,17 @@
           </w:tcPr>
           <w:p>
             <w:pPr>
+              <w:spacing w:line="360" w:lineRule="auto"/>
               <w:jc w:val="center"/>
               <w:rPr>
-                <w:rFonts w:ascii="Arial" w:hAnsi="Arial"/>
-                <w:sz w:val="18"/>
-                <w:szCs w:val="18"/>
-                <w:lang w:val="es-ES_tradnl"/>
-              </w:rPr>
-            </w:pPr>
-            <w:r>
-              <w:rPr>
-                <w:rFonts w:ascii="Arial" w:hAnsi="Arial"/>
-                <w:sz w:val="18"/>
-                <w:szCs w:val="18"/>
+                <w:rFonts w:ascii="Arial" w:hAnsi="Arial" w:cs="Arial"/>
+                <w:lang w:val="es-ES_tradnl"/>
+              </w:rPr>
+            </w:pPr>
+            <w:bookmarkStart w:id="0" w:name="_GoBack" w:colFirst="0" w:colLast="3"/>
+            <w:r>
+              <w:rPr>
+                <w:rFonts w:ascii="Arial" w:hAnsi="Arial" w:cs="Arial"/>
                 <w:lang w:val="es-ES_tradnl"/>
               </w:rPr>
               <w:t>4</w:t>
@@ -3154,18 +2664,15 @@
           </w:tcPr>
           <w:p>
             <w:pPr>
-              <w:rPr>
-                <w:rFonts w:ascii="Arial" w:hAnsi="Arial"/>
-                <w:sz w:val="18"/>
-                <w:szCs w:val="18"/>
-                <w:lang w:val="es-ES_tradnl"/>
-              </w:rPr>
-            </w:pPr>
-            <w:r>
-              <w:rPr>
-                <w:rFonts w:ascii="Arial" w:hAnsi="Arial"/>
-                <w:sz w:val="18"/>
-                <w:szCs w:val="18"/>
+              <w:spacing w:line="360" w:lineRule="auto"/>
+              <w:rPr>
+                <w:rFonts w:ascii="Arial" w:hAnsi="Arial" w:cs="Arial"/>
+                <w:lang w:val="es-ES_tradnl"/>
+              </w:rPr>
+            </w:pPr>
+            <w:r>
+              <w:rPr>
+                <w:rFonts w:ascii="Arial" w:hAnsi="Arial" w:cs="Arial"/>
                 <w:lang w:val="es-ES_tradnl"/>
               </w:rPr>
               <w:t>Herencia autosómica</w:t>
@@ -3179,38 +2686,29 @@
           </w:tcPr>
           <w:p>
             <w:pPr>
-              <w:rPr>
-                <w:rFonts w:ascii="Arial" w:hAnsi="Arial"/>
-                <w:sz w:val="18"/>
-                <w:szCs w:val="18"/>
-                <w:lang w:val="es-ES_tradnl"/>
-              </w:rPr>
-            </w:pPr>
-            <w:r>
-              <w:rPr>
-                <w:rFonts w:ascii="Arial" w:hAnsi="Arial"/>
-                <w:sz w:val="18"/>
-                <w:szCs w:val="18"/>
+              <w:spacing w:line="360" w:lineRule="auto"/>
+              <w:rPr>
+                <w:rFonts w:ascii="Arial" w:hAnsi="Arial" w:cs="Arial"/>
+                <w:lang w:val="es-ES_tradnl"/>
+              </w:rPr>
+            </w:pPr>
+            <w:r>
+              <w:rPr>
+                <w:rFonts w:ascii="Arial" w:hAnsi="Arial" w:cs="Arial"/>
                 <w:lang w:val="es-ES_tradnl"/>
               </w:rPr>
               <w:t>L</w:t>
             </w:r>
             <w:r>
               <w:rPr>
-                <w:rFonts w:ascii="Arial" w:hAnsi="Arial"/>
-                <w:sz w:val="18"/>
-                <w:szCs w:val="18"/>
+                <w:rFonts w:ascii="Arial" w:hAnsi="Arial" w:cs="Arial"/>
                 <w:lang w:val="es-ES_tradnl"/>
               </w:rPr>
               <w:t>os genes heredados de este modo se encuentran en los autosomas;</w:t>
             </w:r>
-            <w:bookmarkStart w:id="0" w:name="_GoBack"/>
-            <w:bookmarkEnd w:id="0"/>
-            <w:r>
-              <w:rPr>
-                <w:rFonts w:ascii="Arial" w:hAnsi="Arial"/>
-                <w:sz w:val="18"/>
-                <w:szCs w:val="18"/>
+            <w:r>
+              <w:rPr>
+                <w:rFonts w:ascii="Arial" w:hAnsi="Arial" w:cs="Arial"/>
                 <w:lang w:val="es-ES_tradnl"/>
               </w:rPr>
               <w:t xml:space="preserve"> su herencia puede ser dominante o recesiva.</w:t>
@@ -3218,6 +2716,7 @@
           </w:p>
         </w:tc>
       </w:tr>
+      <w:bookmarkEnd w:id="0"/>
       <w:tr>
         <w:tc>
           <w:tcPr>
@@ -3227,19 +2726,16 @@
           </w:tcPr>
           <w:p>
             <w:pPr>
+              <w:spacing w:line="360" w:lineRule="auto"/>
               <w:jc w:val="center"/>
               <w:rPr>
-                <w:rFonts w:ascii="Arial" w:hAnsi="Arial"/>
-                <w:sz w:val="18"/>
-                <w:szCs w:val="18"/>
-                <w:lang w:val="es-ES_tradnl"/>
-              </w:rPr>
-            </w:pPr>
-            <w:r>
-              <w:rPr>
-                <w:rFonts w:ascii="Arial" w:hAnsi="Arial"/>
-                <w:sz w:val="18"/>
-                <w:szCs w:val="18"/>
+                <w:rFonts w:ascii="Arial" w:hAnsi="Arial" w:cs="Arial"/>
+                <w:lang w:val="es-ES_tradnl"/>
+              </w:rPr>
+            </w:pPr>
+            <w:r>
+              <w:rPr>
+                <w:rFonts w:ascii="Arial" w:hAnsi="Arial" w:cs="Arial"/>
                 <w:lang w:val="es-ES_tradnl"/>
               </w:rPr>
               <w:t>5</w:t>
@@ -3253,18 +2749,15 @@
           </w:tcPr>
           <w:p>
             <w:pPr>
-              <w:rPr>
-                <w:rFonts w:ascii="Arial" w:hAnsi="Arial"/>
-                <w:sz w:val="18"/>
-                <w:szCs w:val="18"/>
-                <w:lang w:val="es-ES_tradnl"/>
-              </w:rPr>
-            </w:pPr>
-            <w:r>
-              <w:rPr>
-                <w:rFonts w:ascii="Arial" w:hAnsi="Arial"/>
-                <w:sz w:val="18"/>
-                <w:szCs w:val="18"/>
+              <w:spacing w:line="360" w:lineRule="auto"/>
+              <w:rPr>
+                <w:rFonts w:ascii="Arial" w:hAnsi="Arial" w:cs="Arial"/>
+                <w:lang w:val="es-ES_tradnl"/>
+              </w:rPr>
+            </w:pPr>
+            <w:r>
+              <w:rPr>
+                <w:rFonts w:ascii="Arial" w:hAnsi="Arial" w:cs="Arial"/>
                 <w:lang w:val="es-ES_tradnl"/>
               </w:rPr>
               <w:t>Herencia ligada al sexo</w:t>
@@ -3278,18 +2771,15 @@
           </w:tcPr>
           <w:p>
             <w:pPr>
-              <w:rPr>
-                <w:rFonts w:ascii="Arial" w:hAnsi="Arial"/>
-                <w:sz w:val="18"/>
-                <w:szCs w:val="18"/>
-                <w:lang w:val="es-ES_tradnl"/>
-              </w:rPr>
-            </w:pPr>
-            <w:r>
-              <w:rPr>
-                <w:rFonts w:ascii="Arial" w:hAnsi="Arial"/>
-                <w:sz w:val="18"/>
-                <w:szCs w:val="18"/>
+              <w:spacing w:line="360" w:lineRule="auto"/>
+              <w:rPr>
+                <w:rFonts w:ascii="Arial" w:hAnsi="Arial" w:cs="Arial"/>
+                <w:lang w:val="es-ES_tradnl"/>
+              </w:rPr>
+            </w:pPr>
+            <w:r>
+              <w:rPr>
+                <w:rFonts w:ascii="Arial" w:hAnsi="Arial" w:cs="Arial"/>
                 <w:lang w:val="es-ES_tradnl"/>
               </w:rPr>
               <w:t>En este tipo de herencia los genes están en los cromosomas sexuales. Su transmisión puede ser dominante o recesiva.</w:t>
@@ -3300,8 +2790,9 @@
     </w:tbl>
     <w:p>
       <w:pPr>
-        <w:rPr>
-          <w:rFonts w:ascii="Arial" w:hAnsi="Arial"/>
+        <w:spacing w:line="360" w:lineRule="auto"/>
+        <w:rPr>
+          <w:rFonts w:ascii="Arial" w:hAnsi="Arial" w:cs="Arial"/>
           <w:lang w:val="es-ES_tradnl"/>
         </w:rPr>
       </w:pPr>
@@ -3526,6 +3017,33 @@
       <w:contextualSpacing/>
     </w:pPr>
   </w:style>
+  <w:style w:type="paragraph" w:styleId="Textodeglobo">
+    <w:name w:val="Balloon Text"/>
+    <w:basedOn w:val="Normal"/>
+    <w:link w:val="TextodegloboCar"/>
+    <w:uiPriority w:val="99"/>
+    <w:semiHidden/>
+    <w:unhideWhenUsed/>
+    <w:rsid w:val="006E75F9"/>
+    <w:rPr>
+      <w:rFonts w:ascii="Tahoma" w:hAnsi="Tahoma" w:cs="Tahoma"/>
+      <w:sz w:val="16"/>
+      <w:szCs w:val="16"/>
+    </w:rPr>
+  </w:style>
+  <w:style w:type="character" w:customStyle="1" w:styleId="TextodegloboCar">
+    <w:name w:val="Texto de globo Car"/>
+    <w:basedOn w:val="Fuentedeprrafopredeter"/>
+    <w:link w:val="Textodeglobo"/>
+    <w:uiPriority w:val="99"/>
+    <w:semiHidden/>
+    <w:rsid w:val="006E75F9"/>
+    <w:rPr>
+      <w:rFonts w:ascii="Tahoma" w:hAnsi="Tahoma" w:cs="Tahoma"/>
+      <w:sz w:val="16"/>
+      <w:szCs w:val="16"/>
+    </w:rPr>
+  </w:style>
 </w:styles>
 </file>
 
@@ -3738,6 +3256,33 @@
       <w:ind w:left="720"/>
       <w:contextualSpacing/>
     </w:pPr>
+  </w:style>
+  <w:style w:type="paragraph" w:styleId="Textodeglobo">
+    <w:name w:val="Balloon Text"/>
+    <w:basedOn w:val="Normal"/>
+    <w:link w:val="TextodegloboCar"/>
+    <w:uiPriority w:val="99"/>
+    <w:semiHidden/>
+    <w:unhideWhenUsed/>
+    <w:rsid w:val="006E75F9"/>
+    <w:rPr>
+      <w:rFonts w:ascii="Tahoma" w:hAnsi="Tahoma" w:cs="Tahoma"/>
+      <w:sz w:val="16"/>
+      <w:szCs w:val="16"/>
+    </w:rPr>
+  </w:style>
+  <w:style w:type="character" w:customStyle="1" w:styleId="TextodegloboCar">
+    <w:name w:val="Texto de globo Car"/>
+    <w:basedOn w:val="Fuentedeprrafopredeter"/>
+    <w:link w:val="Textodeglobo"/>
+    <w:uiPriority w:val="99"/>
+    <w:semiHidden/>
+    <w:rsid w:val="006E75F9"/>
+    <w:rPr>
+      <w:rFonts w:ascii="Tahoma" w:hAnsi="Tahoma" w:cs="Tahoma"/>
+      <w:sz w:val="16"/>
+      <w:szCs w:val="16"/>
+    </w:rPr>
   </w:style>
 </w:styles>
 </file>

</xml_diff>